<commit_message>
Translate 29 to 31 book
</commit_message>
<xml_diff>
--- a/Concorency Cookbook ترجمه.docx
+++ b/Concorency Cookbook ترجمه.docx
@@ -48073,7 +48073,7 @@
     <w:p>
       <w:pPr>
         <w:rPr>
-          <w:rFonts w:cs="Koodak" w:hint="cs"/>
+          <w:rFonts w:cs="Koodak"/>
           <w:rtl/>
         </w:rPr>
       </w:pPr>
@@ -49340,6 +49340,103 @@
         <w:rPr>
           <w:rFonts w:cs="Koodak"/>
         </w:rPr>
+        <w:t xml:space="preserve">Task </w:t>
+      </w:r>
+      <w:r>
+        <w:rPr>
+          <w:rFonts w:cs="Koodak"/>
+          <w:rtl/>
+        </w:rPr>
+        <w:t xml:space="preserve">در اصل برای </w:t>
+      </w:r>
+      <w:r>
+        <w:rPr>
+          <w:rFonts w:cs="Koodak"/>
+          <w:b/>
+          <w:bCs/>
+          <w:rtl/>
+        </w:rPr>
+        <w:t>موازی‌سازی تسک‌ها</w:t>
+      </w:r>
+      <w:r>
+        <w:rPr>
+          <w:rFonts w:cs="Koodak"/>
+          <w:rtl/>
+        </w:rPr>
+        <w:t xml:space="preserve"> </w:t>
+      </w:r>
+      <w:r>
+        <w:rPr>
+          <w:rFonts w:cs="Koodak"/>
+        </w:rPr>
+        <w:t>(Task Parallelism)</w:t>
+      </w:r>
+      <w:r>
+        <w:rPr>
+          <w:rFonts w:cs="Koodak" w:hint="cs"/>
+          <w:rtl/>
+        </w:rPr>
+        <w:t xml:space="preserve"> </w:t>
+      </w:r>
+      <w:r>
+        <w:rPr>
+          <w:rFonts w:cs="Koodak"/>
+        </w:rPr>
+        <w:t xml:space="preserve"> </w:t>
+      </w:r>
+      <w:r>
+        <w:rPr>
+          <w:rFonts w:cs="Koodak"/>
+          <w:rtl/>
+        </w:rPr>
+        <w:t xml:space="preserve">معرفی شد، اما امروزه در برنامه‌نویسی </w:t>
+      </w:r>
+      <w:r>
+        <w:rPr>
+          <w:rFonts w:cs="Koodak"/>
+          <w:b/>
+          <w:bCs/>
+          <w:rtl/>
+        </w:rPr>
+        <w:t>غیرهمزمان</w:t>
+      </w:r>
+      <w:r>
+        <w:rPr>
+          <w:rFonts w:cs="Koodak"/>
+          <w:rtl/>
+        </w:rPr>
+        <w:t xml:space="preserve"> </w:t>
+      </w:r>
+      <w:r>
+        <w:rPr>
+          <w:rFonts w:cs="Koodak"/>
+        </w:rPr>
+        <w:t>(Asynchronous Programming)</w:t>
+      </w:r>
+      <w:r>
+        <w:rPr>
+          <w:rFonts w:cs="Koodak" w:hint="cs"/>
+          <w:rtl/>
+        </w:rPr>
+        <w:t xml:space="preserve"> </w:t>
+      </w:r>
+      <w:r>
+        <w:rPr>
+          <w:rFonts w:cs="Koodak"/>
+        </w:rPr>
+        <w:t xml:space="preserve"> </w:t>
+      </w:r>
+      <w:r>
+        <w:rPr>
+          <w:rFonts w:cs="Koodak"/>
+          <w:rtl/>
+        </w:rPr>
+        <w:t xml:space="preserve">نیز مورد استفاده قرار می‌گیرد. یک نمونه از </w:t>
+      </w:r>
+      <w:r>
+        <w:rPr>
+          <w:rFonts w:cs="Koodak"/>
+        </w:rPr>
         <w:t>Task</w:t>
       </w:r>
       <w:r>
@@ -49360,7 +49457,127 @@
           <w:rFonts w:cs="Koodak"/>
           <w:rtl/>
         </w:rPr>
-        <w:t xml:space="preserve">در اصل برای موازی‌سازی تسکی معرفی شده است، هرچند این روزها همچنین برای برنامه‌نویسی ناهمزمان استفاده می‌شود. یک نمونه از </w:t>
+        <w:t xml:space="preserve">که در </w:t>
+      </w:r>
+      <w:r>
+        <w:rPr>
+          <w:rFonts w:cs="Koodak"/>
+          <w:b/>
+          <w:bCs/>
+          <w:rtl/>
+        </w:rPr>
+        <w:t>موازی‌سازی تسک‌ها</w:t>
+      </w:r>
+      <w:r>
+        <w:rPr>
+          <w:rFonts w:cs="Koodak"/>
+          <w:rtl/>
+        </w:rPr>
+        <w:t xml:space="preserve"> به کار می‌رود، نمایانگر یک واحد کاری است. می‌توانید از متد </w:t>
+      </w:r>
+      <w:r>
+        <w:rPr>
+          <w:rFonts w:cs="Koodak"/>
+        </w:rPr>
+        <w:t xml:space="preserve">Wait </w:t>
+      </w:r>
+      <w:r>
+        <w:rPr>
+          <w:rFonts w:cs="Koodak"/>
+          <w:rtl/>
+        </w:rPr>
+        <w:t xml:space="preserve">برای انتظار تا اتمام تسک استفاده کنید و از ویژگی‌های </w:t>
+      </w:r>
+      <w:r>
+        <w:rPr>
+          <w:rFonts w:cs="Koodak"/>
+        </w:rPr>
+        <w:t>Result</w:t>
+      </w:r>
+      <w:r>
+        <w:rPr>
+          <w:rFonts w:cs="Koodak" w:hint="cs"/>
+          <w:rtl/>
+        </w:rPr>
+        <w:t xml:space="preserve"> </w:t>
+      </w:r>
+      <w:r>
+        <w:rPr>
+          <w:rFonts w:cs="Koodak"/>
+        </w:rPr>
+        <w:t xml:space="preserve"> </w:t>
+      </w:r>
+      <w:r>
+        <w:rPr>
+          <w:rFonts w:cs="Koodak"/>
+          <w:rtl/>
+        </w:rPr>
+        <w:t xml:space="preserve">و </w:t>
+      </w:r>
+      <w:r>
+        <w:rPr>
+          <w:rFonts w:cs="Koodak"/>
+        </w:rPr>
+        <w:t>Exception</w:t>
+      </w:r>
+      <w:r>
+        <w:rPr>
+          <w:rFonts w:cs="Koodak" w:hint="cs"/>
+          <w:rtl/>
+        </w:rPr>
+        <w:t xml:space="preserve"> </w:t>
+      </w:r>
+      <w:r>
+        <w:rPr>
+          <w:rFonts w:cs="Koodak"/>
+        </w:rPr>
+        <w:t xml:space="preserve"> </w:t>
+      </w:r>
+      <w:r>
+        <w:rPr>
+          <w:rFonts w:cs="Koodak"/>
+          <w:rtl/>
+        </w:rPr>
+        <w:t>برای دریافت نتایج یا استثنائات</w:t>
+      </w:r>
+      <w:r>
+        <w:rPr>
+          <w:rFonts w:cs="Koodak"/>
+        </w:rPr>
+        <w:t xml:space="preserve"> </w:t>
+      </w:r>
+      <w:r>
+        <w:rPr>
+          <w:rFonts w:cs="Koodak" w:hint="cs"/>
+          <w:rtl/>
+        </w:rPr>
+        <w:t xml:space="preserve"> </w:t>
+      </w:r>
+      <w:r>
+        <w:rPr>
+          <w:rFonts w:cs="Koodak"/>
+        </w:rPr>
+        <w:t>(Exception)</w:t>
+      </w:r>
+      <w:r>
+        <w:rPr>
+          <w:rFonts w:cs="Koodak" w:hint="cs"/>
+          <w:rtl/>
+        </w:rPr>
+        <w:t xml:space="preserve"> </w:t>
+      </w:r>
+      <w:r>
+        <w:rPr>
+          <w:rFonts w:cs="Koodak"/>
+        </w:rPr>
+        <w:t xml:space="preserve"> </w:t>
+      </w:r>
+      <w:r>
+        <w:rPr>
+          <w:rFonts w:cs="Koodak"/>
+          <w:rtl/>
+        </w:rPr>
+        <w:t xml:space="preserve">استفاده نمایید. کدهایی که به طور مستقیم از </w:t>
       </w:r>
       <w:r>
         <w:rPr>
@@ -49378,62 +49595,3232 @@
       <w:r>
         <w:rPr>
           <w:rFonts w:cs="Koodak"/>
-          <w:rtl/>
-        </w:rPr>
-        <w:t>همانطور که در موازی‌سازی تسکی استفاده می‌شود</w:t>
-      </w:r>
-      <w:r>
-        <w:rPr>
-          <w:rFonts w:ascii="Arial" w:hAnsi="Arial" w:cs="Arial" w:hint="cs"/>
-          <w:rtl/>
-        </w:rPr>
-        <w:t xml:space="preserve"> </w:t>
-      </w:r>
-      <w:r>
-        <w:rPr>
-          <w:rFonts w:cs="Koodak" w:hint="cs"/>
-          <w:rtl/>
-        </w:rPr>
-        <w:t>در</w:t>
-      </w:r>
-      <w:r>
-        <w:rPr>
-          <w:rFonts w:cs="Koodak"/>
-          <w:rtl/>
-        </w:rPr>
-        <w:t xml:space="preserve"> </w:t>
-      </w:r>
-      <w:r>
-        <w:rPr>
-          <w:rFonts w:cs="Koodak" w:hint="cs"/>
-          <w:rtl/>
-        </w:rPr>
-        <w:t>اینجا</w:t>
-      </w:r>
-      <w:r>
-        <w:rPr>
-          <w:rFonts w:cs="Koodak"/>
-          <w:rtl/>
-        </w:rPr>
-        <w:t xml:space="preserve"> </w:t>
-      </w:r>
-      <w:r>
-        <w:rPr>
-          <w:rFonts w:cs="Koodak" w:hint="cs"/>
-          <w:rtl/>
-        </w:rPr>
-        <w:t>معرفی</w:t>
-      </w:r>
-      <w:r>
-        <w:rPr>
-          <w:rFonts w:cs="Koodak"/>
-          <w:rtl/>
-        </w:rPr>
-        <w:t xml:space="preserve"> </w:t>
-      </w:r>
-      <w:r>
-        <w:rPr>
-          <w:rFonts w:cs="Koodak" w:hint="cs"/>
+        </w:rPr>
+        <w:t xml:space="preserve"> </w:t>
+      </w:r>
+      <w:r>
+        <w:rPr>
+          <w:rFonts w:cs="Koodak"/>
+          <w:rtl/>
+        </w:rPr>
+        <w:t xml:space="preserve">استفاده می‌کنند پیچیده‌تر از کدهایی هستند که از کلاس </w:t>
+      </w:r>
+      <w:r>
+        <w:rPr>
+          <w:rFonts w:cs="Koodak"/>
+        </w:rPr>
+        <w:t>Parallel</w:t>
+      </w:r>
+      <w:r>
+        <w:rPr>
+          <w:rFonts w:cs="Koodak" w:hint="cs"/>
+          <w:rtl/>
+        </w:rPr>
+        <w:t xml:space="preserve"> </w:t>
+      </w:r>
+      <w:r>
+        <w:rPr>
+          <w:rFonts w:cs="Koodak"/>
+        </w:rPr>
+        <w:t xml:space="preserve"> </w:t>
+      </w:r>
+      <w:r>
+        <w:rPr>
+          <w:rFonts w:cs="Koodak"/>
+          <w:rtl/>
+        </w:rPr>
+        <w:t xml:space="preserve">بهره می‌برند، اما زمانی که ساختار موازی‌سازی تا زمان اجرای برنامه مشخص نیست، این نوع استفاده مفید است. در این نوع </w:t>
+      </w:r>
+      <w:r>
+        <w:rPr>
+          <w:rFonts w:cs="Koodak"/>
+          <w:b/>
+          <w:bCs/>
+          <w:rtl/>
+        </w:rPr>
+        <w:t>موازی‌سازی پویا</w:t>
+      </w:r>
+      <w:r>
+        <w:rPr>
+          <w:rFonts w:cs="Koodak"/>
+          <w:rtl/>
+        </w:rPr>
+        <w:t xml:space="preserve"> </w:t>
+      </w:r>
+      <w:r>
+        <w:rPr>
+          <w:rFonts w:cs="Koodak"/>
+        </w:rPr>
+        <w:t>(Dynamic Parallelism)</w:t>
+      </w:r>
+      <w:r>
+        <w:rPr>
+          <w:rFonts w:cs="Koodak"/>
+          <w:rtl/>
+        </w:rPr>
+        <w:t xml:space="preserve">، تعداد واحدهای کاری مورد نیاز در ابتدای پردازش مشخص نیست و در طول اجرا مشخص می‌شود. معمولاً یک واحد کاری پویا باید تسک‌های فرعی مورد نیاز خود را آغاز کند و سپس منتظر اتمام آن‌ها بماند. نوع </w:t>
+      </w:r>
+      <w:r>
+        <w:rPr>
+          <w:rFonts w:cs="Koodak"/>
+        </w:rPr>
+        <w:t>Task</w:t>
+      </w:r>
+      <w:r>
+        <w:rPr>
+          <w:rFonts w:cs="Koodak" w:hint="cs"/>
+          <w:rtl/>
+        </w:rPr>
+        <w:t xml:space="preserve"> </w:t>
+      </w:r>
+      <w:r>
+        <w:rPr>
+          <w:rFonts w:cs="Koodak"/>
+        </w:rPr>
+        <w:t xml:space="preserve"> </w:t>
+      </w:r>
+      <w:r>
+        <w:rPr>
+          <w:rFonts w:cs="Koodak"/>
+          <w:rtl/>
+        </w:rPr>
+        <w:t xml:space="preserve">دارای یک علامت خاص به نام </w:t>
+      </w:r>
+      <w:proofErr w:type="spellStart"/>
+      <w:r>
+        <w:rPr>
+          <w:rFonts w:cs="Koodak"/>
+        </w:rPr>
+        <w:t>TaskCreationOptions.AttachedToParent</w:t>
+      </w:r>
+      <w:proofErr w:type="spellEnd"/>
+      <w:r>
+        <w:rPr>
+          <w:rFonts w:cs="Koodak" w:hint="cs"/>
+          <w:rtl/>
+        </w:rPr>
+        <w:t xml:space="preserve"> </w:t>
+      </w:r>
+      <w:r>
+        <w:rPr>
+          <w:rFonts w:cs="Koodak"/>
+        </w:rPr>
+        <w:t xml:space="preserve"> </w:t>
+      </w:r>
+      <w:r>
+        <w:rPr>
+          <w:rFonts w:cs="Koodak"/>
+          <w:rtl/>
+        </w:rPr>
+        <w:t>است که می‌توانید از آن در این نوع موازی‌سازی استفاده کنید</w:t>
+      </w:r>
+      <w:r>
+        <w:rPr>
+          <w:rFonts w:cs="Koodak"/>
+        </w:rPr>
+        <w:t xml:space="preserve">. </w:t>
+      </w:r>
+      <w:r>
+        <w:rPr>
+          <w:rFonts w:cs="Koodak"/>
+          <w:b/>
+          <w:bCs/>
+          <w:rtl/>
+        </w:rPr>
+        <w:t>موازی‌سازی پویا</w:t>
+      </w:r>
+      <w:r>
+        <w:rPr>
+          <w:rFonts w:cs="Koodak"/>
+          <w:rtl/>
+        </w:rPr>
+        <w:t xml:space="preserve"> در دستور العمل 4.4 توضیح داده شده است</w:t>
+      </w:r>
+      <w:r>
+        <w:rPr>
+          <w:rFonts w:cs="Koodak"/>
+        </w:rPr>
+        <w:t>.</w:t>
+      </w:r>
+    </w:p>
+    <w:p>
+      <w:pPr>
+        <w:bidi/>
+        <w:rPr>
+          <w:rFonts w:cs="Koodak"/>
+        </w:rPr>
+      </w:pPr>
+      <w:r>
+        <w:rPr>
+          <w:rFonts w:cs="Koodak"/>
+          <w:b/>
+          <w:bCs/>
+          <w:rtl/>
+        </w:rPr>
+        <w:lastRenderedPageBreak/>
+        <w:t>موازی‌سازی تسک‌ها</w:t>
+      </w:r>
+      <w:r>
+        <w:rPr>
+          <w:rFonts w:cs="Koodak"/>
+          <w:rtl/>
+        </w:rPr>
+        <w:t xml:space="preserve"> نیز مانند </w:t>
+      </w:r>
+      <w:r>
+        <w:rPr>
+          <w:rFonts w:cs="Koodak"/>
+          <w:b/>
+          <w:bCs/>
+          <w:rtl/>
+        </w:rPr>
+        <w:t>موازی‌سازی داده‌ها</w:t>
+      </w:r>
+      <w:r>
+        <w:rPr>
+          <w:rFonts w:cs="Koodak"/>
+          <w:rtl/>
+        </w:rPr>
+        <w:t xml:space="preserve"> باید مستقل باشند. هرچه تسک‌ها مستقل‌تر باشند، برنامه کارآمدتر خواهد بود. همچنین، اگر تسک‌ها مستقل نباشند، نیاز به همگام‌سازی دارند و نوشتن کدی که به همگام‌سازی نیاز دارد سخت‌تر است. در موازی‌سازی تسک‌ها باید به ویژه مراقب </w:t>
+      </w:r>
+      <w:r>
+        <w:rPr>
+          <w:rFonts w:cs="Koodak"/>
+          <w:b/>
+          <w:bCs/>
+          <w:rtl/>
+        </w:rPr>
+        <w:t>متغیرهای محلی</w:t>
+      </w:r>
+      <w:r>
+        <w:rPr>
+          <w:rFonts w:cs="Koodak"/>
+          <w:rtl/>
+        </w:rPr>
+        <w:t xml:space="preserve"> </w:t>
+      </w:r>
+      <w:r>
+        <w:rPr>
+          <w:rFonts w:cs="Koodak"/>
+        </w:rPr>
+        <w:t>(Closures)</w:t>
+      </w:r>
+      <w:r>
+        <w:rPr>
+          <w:rFonts w:cs="Koodak" w:hint="cs"/>
+          <w:rtl/>
+        </w:rPr>
+        <w:t xml:space="preserve"> </w:t>
+      </w:r>
+      <w:r>
+        <w:rPr>
+          <w:rFonts w:cs="Koodak"/>
+        </w:rPr>
+        <w:t xml:space="preserve"> </w:t>
+      </w:r>
+      <w:r>
+        <w:rPr>
+          <w:rFonts w:cs="Koodak"/>
+          <w:rtl/>
+        </w:rPr>
+        <w:t>باشید که در درون بلاک‌ها</w:t>
+      </w:r>
+      <w:r>
+        <w:rPr>
+          <w:rFonts w:cs="Koodak"/>
+        </w:rPr>
+        <w:t xml:space="preserve"> (Closures)</w:t>
+      </w:r>
+      <w:r>
+        <w:rPr>
+          <w:rFonts w:cs="Koodak" w:hint="cs"/>
+          <w:rtl/>
+        </w:rPr>
+        <w:t xml:space="preserve"> </w:t>
+      </w:r>
+      <w:r>
+        <w:rPr>
+          <w:rFonts w:cs="Koodak"/>
+        </w:rPr>
+        <w:t xml:space="preserve"> </w:t>
+      </w:r>
+      <w:r>
+        <w:rPr>
+          <w:rFonts w:cs="Koodak"/>
+          <w:rtl/>
+        </w:rPr>
+        <w:t>نگهداری می‌شوند. توجه داشته باشید که این متغیرها ارجاع‌ها</w:t>
+      </w:r>
+      <w:r>
+        <w:rPr>
+          <w:rFonts w:cs="Koodak"/>
+        </w:rPr>
+        <w:t xml:space="preserve"> (References) </w:t>
+      </w:r>
+      <w:r>
+        <w:rPr>
+          <w:rFonts w:cs="Koodak"/>
+          <w:rtl/>
+        </w:rPr>
+        <w:t>را نگهداری می‌کنند، نه مقادیر را، بنابراین ممکن است با اشتراک‌گذاری غیرمنتظره مواجه شوید</w:t>
+      </w:r>
+      <w:r>
+        <w:rPr>
+          <w:rFonts w:cs="Koodak"/>
+        </w:rPr>
+        <w:t>.</w:t>
+      </w:r>
+    </w:p>
+    <w:p>
+      <w:pPr>
+        <w:bidi/>
+        <w:rPr>
+          <w:rFonts w:cs="Koodak"/>
+        </w:rPr>
+      </w:pPr>
+      <w:r>
+        <w:rPr>
+          <w:rFonts w:cs="Koodak"/>
+          <w:rtl/>
+        </w:rPr>
+        <w:t xml:space="preserve">مدیریت استثنا در انواع مختلف موازی‌سازی مشابه است. از آنجایی که عملیات‌ها به صورت موازی انجام می‌شوند، ممکن است استثناهای متعددی به وجود آید که همه آن‌ها در قالب یک </w:t>
+      </w:r>
+      <w:proofErr w:type="spellStart"/>
+      <w:r>
+        <w:rPr>
+          <w:rFonts w:cs="Koodak"/>
+        </w:rPr>
+        <w:t>AggregateException</w:t>
+      </w:r>
+      <w:proofErr w:type="spellEnd"/>
+      <w:r>
+        <w:rPr>
+          <w:rFonts w:cs="Koodak" w:hint="cs"/>
+          <w:rtl/>
+        </w:rPr>
+        <w:t xml:space="preserve"> </w:t>
+      </w:r>
+      <w:r>
+        <w:rPr>
+          <w:rFonts w:cs="Koodak"/>
+        </w:rPr>
+        <w:t xml:space="preserve"> </w:t>
+      </w:r>
+      <w:r>
+        <w:rPr>
+          <w:rFonts w:cs="Koodak"/>
+          <w:rtl/>
+        </w:rPr>
+        <w:t xml:space="preserve">به کد شما منتقل می‌شوند. این رفتار در متدهای </w:t>
+      </w:r>
+      <w:proofErr w:type="spellStart"/>
+      <w:r>
+        <w:rPr>
+          <w:rFonts w:cs="Koodak"/>
+        </w:rPr>
+        <w:t>Parallel.ForEach</w:t>
+      </w:r>
+      <w:proofErr w:type="spellEnd"/>
+      <w:r>
+        <w:rPr>
+          <w:rFonts w:cs="Koodak"/>
+          <w:rtl/>
+        </w:rPr>
+        <w:t xml:space="preserve">، </w:t>
+      </w:r>
+      <w:proofErr w:type="spellStart"/>
+      <w:r>
+        <w:rPr>
+          <w:rFonts w:cs="Koodak"/>
+        </w:rPr>
+        <w:t>Parallel.Invoke</w:t>
+      </w:r>
+      <w:proofErr w:type="spellEnd"/>
+      <w:r>
+        <w:rPr>
+          <w:rFonts w:cs="Koodak"/>
+          <w:rtl/>
+        </w:rPr>
+        <w:t xml:space="preserve">، </w:t>
+      </w:r>
+      <w:proofErr w:type="spellStart"/>
+      <w:r>
+        <w:rPr>
+          <w:rFonts w:cs="Koodak"/>
+        </w:rPr>
+        <w:t>Task.Wait</w:t>
+      </w:r>
+      <w:proofErr w:type="spellEnd"/>
+      <w:r>
+        <w:rPr>
+          <w:rFonts w:cs="Koodak" w:hint="cs"/>
+          <w:rtl/>
+        </w:rPr>
+        <w:t xml:space="preserve"> </w:t>
+      </w:r>
+      <w:r>
+        <w:rPr>
+          <w:rFonts w:cs="Koodak"/>
+        </w:rPr>
+        <w:t xml:space="preserve"> </w:t>
+      </w:r>
+      <w:r>
+        <w:rPr>
+          <w:rFonts w:cs="Koodak"/>
+          <w:rtl/>
+        </w:rPr>
+        <w:t xml:space="preserve">و موارد مشابه ثابت است. نوع </w:t>
+      </w:r>
+      <w:proofErr w:type="spellStart"/>
+      <w:r>
+        <w:rPr>
+          <w:rFonts w:cs="Koodak"/>
+        </w:rPr>
+        <w:t>AggregateException</w:t>
+      </w:r>
+      <w:proofErr w:type="spellEnd"/>
+      <w:r>
+        <w:rPr>
+          <w:rFonts w:cs="Koodak" w:hint="cs"/>
+          <w:rtl/>
+        </w:rPr>
+        <w:t xml:space="preserve"> </w:t>
+      </w:r>
+      <w:r>
+        <w:rPr>
+          <w:rFonts w:cs="Koodak"/>
+        </w:rPr>
+        <w:t xml:space="preserve"> </w:t>
+      </w:r>
+      <w:r>
+        <w:rPr>
+          <w:rFonts w:cs="Koodak"/>
+          <w:rtl/>
+        </w:rPr>
+        <w:t xml:space="preserve">دارای متدهای مفیدی مانند </w:t>
+      </w:r>
+      <w:r>
+        <w:rPr>
+          <w:rFonts w:cs="Koodak"/>
+        </w:rPr>
+        <w:t xml:space="preserve">Flatten </w:t>
+      </w:r>
+      <w:r>
+        <w:rPr>
+          <w:rFonts w:cs="Koodak"/>
+          <w:rtl/>
+        </w:rPr>
+        <w:t xml:space="preserve">و </w:t>
+      </w:r>
+      <w:r>
+        <w:rPr>
+          <w:rFonts w:cs="Koodak"/>
+        </w:rPr>
+        <w:t xml:space="preserve">Handle </w:t>
+      </w:r>
+      <w:r>
+        <w:rPr>
+          <w:rFonts w:cs="Koodak"/>
+          <w:rtl/>
+        </w:rPr>
+        <w:t>است که برای ساده‌سازی مدیریت استثنا به کار می‌روند</w:t>
+      </w:r>
+      <w:r>
+        <w:rPr>
+          <w:rFonts w:cs="Koodak"/>
+        </w:rPr>
+        <w:t>:</w:t>
+      </w:r>
+    </w:p>
+    <w:p>
+      <w:pPr>
+        <w:rPr>
+          <w:rFonts w:cs="Koodak"/>
+        </w:rPr>
+      </w:pPr>
+      <w:r>
+        <w:rPr>
+          <w:rFonts w:cs="Koodak"/>
+        </w:rPr>
+        <w:t>try</w:t>
+      </w:r>
+    </w:p>
+    <w:p>
+      <w:pPr>
+        <w:rPr>
+          <w:rFonts w:cs="Koodak"/>
+          <w:rtl/>
+        </w:rPr>
+      </w:pPr>
+      <w:r>
+        <w:rPr>
+          <w:rFonts w:cs="Koodak"/>
+        </w:rPr>
+        <w:t>{</w:t>
+      </w:r>
+    </w:p>
+    <w:p>
+      <w:pPr>
+        <w:rPr>
+          <w:rFonts w:cs="Koodak"/>
+        </w:rPr>
+      </w:pPr>
+      <w:r>
+        <w:rPr>
+          <w:rFonts w:cs="Koodak"/>
+        </w:rPr>
+        <w:t xml:space="preserve"> </w:t>
+      </w:r>
+      <w:proofErr w:type="spellStart"/>
+      <w:r>
+        <w:rPr>
+          <w:rFonts w:cs="Koodak"/>
+        </w:rPr>
+        <w:t>Parallel.Invoke</w:t>
+      </w:r>
+      <w:proofErr w:type="spellEnd"/>
+      <w:r>
+        <w:rPr>
+          <w:rFonts w:cs="Koodak"/>
+        </w:rPr>
+        <w:t xml:space="preserve">(() =&gt; </w:t>
+      </w:r>
+      <w:proofErr w:type="gramStart"/>
+      <w:r>
+        <w:rPr>
+          <w:rFonts w:cs="Koodak"/>
+        </w:rPr>
+        <w:t>{ throw</w:t>
+      </w:r>
+      <w:proofErr w:type="gramEnd"/>
+      <w:r>
+        <w:rPr>
+          <w:rFonts w:cs="Koodak"/>
+        </w:rPr>
+        <w:t xml:space="preserve"> new Exception(); },</w:t>
+      </w:r>
+    </w:p>
+    <w:p>
+      <w:pPr>
+        <w:rPr>
+          <w:rFonts w:cs="Koodak"/>
+        </w:rPr>
+      </w:pPr>
+      <w:r>
+        <w:rPr>
+          <w:rFonts w:cs="Koodak"/>
+        </w:rPr>
+        <w:t xml:space="preserve"> () =&gt; </w:t>
+      </w:r>
+      <w:proofErr w:type="gramStart"/>
+      <w:r>
+        <w:rPr>
+          <w:rFonts w:cs="Koodak"/>
+        </w:rPr>
+        <w:t>{ throw</w:t>
+      </w:r>
+      <w:proofErr w:type="gramEnd"/>
+      <w:r>
+        <w:rPr>
+          <w:rFonts w:cs="Koodak"/>
+        </w:rPr>
+        <w:t xml:space="preserve"> new Exception(); });</w:t>
+      </w:r>
+    </w:p>
+    <w:p>
+      <w:pPr>
+        <w:rPr>
+          <w:rFonts w:cs="Koodak"/>
+          <w:rtl/>
+        </w:rPr>
+      </w:pPr>
+      <w:r>
+        <w:rPr>
+          <w:rFonts w:cs="Koodak"/>
+        </w:rPr>
+        <w:t>}</w:t>
+      </w:r>
+    </w:p>
+    <w:p>
+      <w:pPr>
+        <w:rPr>
+          <w:rFonts w:cs="Koodak"/>
+        </w:rPr>
+      </w:pPr>
+      <w:r>
+        <w:rPr>
+          <w:rFonts w:cs="Koodak"/>
+        </w:rPr>
+        <w:t>catch (</w:t>
+      </w:r>
+      <w:proofErr w:type="spellStart"/>
+      <w:r>
+        <w:rPr>
+          <w:rFonts w:cs="Koodak"/>
+        </w:rPr>
+        <w:t>AggregateException</w:t>
+      </w:r>
+      <w:proofErr w:type="spellEnd"/>
+      <w:r>
+        <w:rPr>
+          <w:rFonts w:cs="Koodak"/>
+        </w:rPr>
+        <w:t xml:space="preserve"> ex)</w:t>
+      </w:r>
+    </w:p>
+    <w:p>
+      <w:pPr>
+        <w:rPr>
+          <w:rFonts w:cs="Koodak"/>
+          <w:rtl/>
+        </w:rPr>
+      </w:pPr>
+      <w:r>
+        <w:rPr>
+          <w:rFonts w:cs="Koodak"/>
+        </w:rPr>
+        <w:t>{</w:t>
+      </w:r>
+    </w:p>
+    <w:p>
+      <w:pPr>
+        <w:rPr>
+          <w:rFonts w:cs="Koodak"/>
+        </w:rPr>
+      </w:pPr>
+      <w:r>
+        <w:rPr>
+          <w:rFonts w:cs="Koodak"/>
+        </w:rPr>
+        <w:t xml:space="preserve"> </w:t>
+      </w:r>
+      <w:proofErr w:type="spellStart"/>
+      <w:proofErr w:type="gramStart"/>
+      <w:r>
+        <w:rPr>
+          <w:rFonts w:cs="Koodak"/>
+        </w:rPr>
+        <w:t>ex.Handle</w:t>
+      </w:r>
+      <w:proofErr w:type="spellEnd"/>
+      <w:proofErr w:type="gramEnd"/>
+      <w:r>
+        <w:rPr>
+          <w:rFonts w:cs="Koodak"/>
+        </w:rPr>
+        <w:t>(exception =&gt;</w:t>
+      </w:r>
+    </w:p>
+    <w:p>
+      <w:pPr>
+        <w:rPr>
+          <w:rFonts w:cs="Koodak"/>
+          <w:rtl/>
+        </w:rPr>
+      </w:pPr>
+      <w:r>
+        <w:rPr>
+          <w:rFonts w:cs="Koodak"/>
+        </w:rPr>
+        <w:t xml:space="preserve"> {</w:t>
+      </w:r>
+    </w:p>
+    <w:p>
+      <w:pPr>
+        <w:rPr>
+          <w:rFonts w:cs="Koodak"/>
+        </w:rPr>
+      </w:pPr>
+      <w:r>
+        <w:rPr>
+          <w:rFonts w:cs="Koodak"/>
+        </w:rPr>
+        <w:t xml:space="preserve"> </w:t>
+      </w:r>
+      <w:proofErr w:type="spellStart"/>
+      <w:r>
+        <w:rPr>
+          <w:rFonts w:cs="Koodak"/>
+        </w:rPr>
+        <w:t>Trace.WriteLine</w:t>
+      </w:r>
+      <w:proofErr w:type="spellEnd"/>
+      <w:r>
+        <w:rPr>
+          <w:rFonts w:cs="Koodak"/>
+        </w:rPr>
+        <w:t>(exception);</w:t>
+      </w:r>
+    </w:p>
+    <w:p>
+      <w:pPr>
+        <w:rPr>
+          <w:rFonts w:cs="Koodak"/>
+        </w:rPr>
+      </w:pPr>
+      <w:r>
+        <w:rPr>
+          <w:rFonts w:cs="Koodak"/>
+        </w:rPr>
+        <w:t xml:space="preserve"> return true; // "handled"</w:t>
+      </w:r>
+    </w:p>
+    <w:p>
+      <w:pPr>
+        <w:rPr>
+          <w:rFonts w:cs="Koodak"/>
+          <w:rtl/>
+        </w:rPr>
+      </w:pPr>
+      <w:r>
+        <w:rPr>
+          <w:rFonts w:cs="Koodak"/>
+        </w:rPr>
+        <w:t xml:space="preserve"> });</w:t>
+      </w:r>
+    </w:p>
+    <w:p>
+      <w:pPr>
+        <w:rPr>
+          <w:rFonts w:cs="Koodak"/>
+          <w:rtl/>
+        </w:rPr>
+      </w:pPr>
+      <w:r>
+        <w:rPr>
+          <w:rFonts w:cs="Koodak" w:hint="cs"/>
+          <w:rtl/>
+        </w:rPr>
+        <w:t>{</w:t>
+      </w:r>
+    </w:p>
+    <w:p>
+      <w:pPr>
+        <w:bidi/>
+        <w:rPr>
+          <w:rFonts w:cs="Koodak"/>
+        </w:rPr>
+      </w:pPr>
+      <w:r>
+        <w:rPr>
+          <w:rFonts w:cs="Koodak"/>
+          <w:rtl/>
+        </w:rPr>
+        <w:lastRenderedPageBreak/>
+        <w:t xml:space="preserve">معمولاً نیازی نیست نگران نحوه مدیریت کارها توسط </w:t>
+      </w:r>
+      <w:r>
+        <w:rPr>
+          <w:rFonts w:cs="Koodak"/>
+          <w:b/>
+          <w:bCs/>
+          <w:rtl/>
+        </w:rPr>
+        <w:t>استخر نخ‌ها</w:t>
+      </w:r>
+      <w:r>
+        <w:rPr>
+          <w:rFonts w:cs="Koodak"/>
+          <w:rtl/>
+        </w:rPr>
+        <w:t xml:space="preserve"> </w:t>
+      </w:r>
+      <w:r>
+        <w:rPr>
+          <w:rFonts w:cs="Koodak"/>
+        </w:rPr>
+        <w:t xml:space="preserve"> </w:t>
+      </w:r>
+      <w:r>
+        <w:rPr>
+          <w:rFonts w:cs="Koodak"/>
+        </w:rPr>
+        <w:t xml:space="preserve">(Thread Pool) </w:t>
+      </w:r>
+      <w:r>
+        <w:rPr>
+          <w:rFonts w:cs="Koodak"/>
+          <w:rtl/>
+        </w:rPr>
+        <w:t xml:space="preserve">باشید. موازی‌سازی داده‌ها و تسک‌ها از </w:t>
+      </w:r>
+      <w:r>
+        <w:rPr>
+          <w:rFonts w:cs="Koodak"/>
+          <w:b/>
+          <w:bCs/>
+          <w:rtl/>
+        </w:rPr>
+        <w:t>بخش‌کننده‌های پویا</w:t>
+      </w:r>
+      <w:r>
+        <w:rPr>
+          <w:rFonts w:cs="Koodak"/>
+          <w:rtl/>
+        </w:rPr>
+        <w:t xml:space="preserve"> </w:t>
+      </w:r>
+      <w:r>
+        <w:rPr>
+          <w:rFonts w:cs="Koodak"/>
+        </w:rPr>
+        <w:t xml:space="preserve"> </w:t>
+      </w:r>
+      <w:r>
+        <w:rPr>
+          <w:rFonts w:cs="Koodak"/>
+        </w:rPr>
+        <w:t xml:space="preserve">(Dynamically Adjusting Partitioner) </w:t>
+      </w:r>
+      <w:r>
+        <w:rPr>
+          <w:rFonts w:cs="Koodak"/>
+          <w:rtl/>
+        </w:rPr>
+        <w:t>برای تقسیم کار بین نخ‌ها استفاده می‌کنند. استخر نخ‌ها تعداد نخ‌های خود را به صورت پویا افزایش می‌دهد.</w:t>
+      </w:r>
+    </w:p>
+    <w:p>
+      <w:pPr>
+        <w:bidi/>
+        <w:rPr>
+          <w:rFonts w:cs="Koodak"/>
+        </w:rPr>
+      </w:pPr>
+      <w:r>
+        <w:rPr>
+          <w:rFonts w:cs="Koodak"/>
+          <w:rtl/>
+        </w:rPr>
+        <w:t xml:space="preserve"> استخر نخ‌ها دارای یک صف کار</w:t>
+      </w:r>
+      <w:r>
+        <w:rPr>
+          <w:rFonts w:cs="Koodak"/>
+        </w:rPr>
+        <w:t xml:space="preserve"> (Work Queue) </w:t>
+      </w:r>
+      <w:r>
+        <w:rPr>
+          <w:rFonts w:cs="Koodak"/>
+          <w:rtl/>
+        </w:rPr>
+        <w:t xml:space="preserve">است و هر نخ در استخر نیز دارای صف کار خود می‌باشد. وقتی یک نخ کاری اضافی را صف‌بندی می‌کند، ابتدا آن را به صف خود ارسال می‌کند، زیرا معمولاً آن کار با آیتم کاری فعلی مرتبط است؛ این رفتار باعث می‌شود نخ‌ها بیشتر روی کار خود تمرکز کنند و دسترسی به </w:t>
+      </w:r>
+      <w:r>
+        <w:rPr>
+          <w:rFonts w:cs="Koodak"/>
+          <w:b/>
+          <w:bCs/>
+          <w:rtl/>
+        </w:rPr>
+        <w:t>کش</w:t>
+      </w:r>
+      <w:r>
+        <w:rPr>
+          <w:rFonts w:cs="Koodak"/>
+          <w:rtl/>
+        </w:rPr>
+        <w:t xml:space="preserve"> </w:t>
+      </w:r>
+      <w:r>
+        <w:rPr>
+          <w:rFonts w:cs="Koodak"/>
+        </w:rPr>
+        <w:t xml:space="preserve"> </w:t>
+      </w:r>
+      <w:r>
+        <w:rPr>
+          <w:rFonts w:cs="Koodak"/>
+        </w:rPr>
+        <w:t xml:space="preserve">(Cache) </w:t>
+      </w:r>
+      <w:r>
+        <w:rPr>
+          <w:rFonts w:cs="Koodak"/>
+          <w:rtl/>
+        </w:rPr>
+        <w:t>به حداکثر برسد. اگر نخ دیگری کاری برای انجام نداشته باشد، از صف کار نخ دیگر کاری را می‌دزدد. مایکروسافت برای بهینه‌سازی استخر نخ‌ها تلاش زیادی کرده و تنظیمات بسیاری برای به حداکثر رساندن عملکرد وجود دارد. با این حال، تا زمانی که تسک‌های شما خیلی کوتاه نیستند، با تنظیمات پیش‌فرض به خوبی کار می‌کنند</w:t>
+      </w:r>
+      <w:r>
+        <w:rPr>
+          <w:rFonts w:cs="Koodak"/>
+        </w:rPr>
+        <w:t>.</w:t>
+      </w:r>
+    </w:p>
+    <w:p>
+      <w:pPr>
+        <w:bidi/>
+        <w:rPr>
+          <w:rFonts w:cs="Koodak"/>
+        </w:rPr>
+      </w:pPr>
+      <w:r>
+        <w:rPr>
+          <w:rFonts w:cs="Koodak"/>
+          <w:b/>
+          <w:bCs/>
+          <w:rtl/>
+        </w:rPr>
+        <w:t>تسک‌ها نباید بیش از حد کوتاه یا خیلی طولانی باشند</w:t>
+      </w:r>
+      <w:r>
+        <w:rPr>
+          <w:rFonts w:cs="Koodak"/>
+          <w:b/>
+          <w:bCs/>
+        </w:rPr>
+        <w:t>.</w:t>
+      </w:r>
+      <w:r>
+        <w:rPr>
+          <w:rFonts w:cs="Koodak"/>
+        </w:rPr>
+        <w:t xml:space="preserve"> </w:t>
+      </w:r>
+      <w:r>
+        <w:rPr>
+          <w:rFonts w:cs="Koodak"/>
+          <w:rtl/>
+        </w:rPr>
+        <w:t>اگر تسک‌های شما خیلی کوتاه باشند، سربار</w:t>
+      </w:r>
+      <w:r>
+        <w:rPr>
+          <w:rFonts w:cs="Koodak"/>
+        </w:rPr>
+        <w:t xml:space="preserve"> (Overhead) </w:t>
+      </w:r>
+      <w:r>
+        <w:rPr>
+          <w:rFonts w:cs="Koodak"/>
+          <w:rtl/>
+        </w:rPr>
+        <w:t xml:space="preserve">تقسیم داده به تسک‌ها و صف‌بندی آن‌ها در استخر نخ‌ها قابل توجه می‌شود. اگر تسک‌ها خیلی طولانی باشند، استخر نخ‌ها نمی‌تواند به‌طور پویا تعادل کاری را به خوبی تنظیم کند. تعیین این که چه زمانی تسک‌ها خیلی کوتاه یا خیلی طولانی هستند، به مشکل و سخت‌افزار بستگی دارد. به عنوان یک قاعده کلی، سعی می‌کنم تسک‌هایم را تا حد ممکن کوتاه نگه دارم بدون اینکه با مشکلات عملکردی مواجه شوم (زمانی که تسک‌ها خیلی کوتاه باشند، ناگهان عملکرد کاهش پیدا می‌کند). حتی بهتر است به جای استفاده مستقیم از تسک‌ها، از نوع‌های بالاتر مانند </w:t>
+      </w:r>
+      <w:r>
+        <w:rPr>
+          <w:rFonts w:cs="Koodak"/>
+        </w:rPr>
+        <w:t xml:space="preserve"> </w:t>
+      </w:r>
+      <w:r>
+        <w:rPr>
+          <w:rFonts w:cs="Koodak"/>
+        </w:rPr>
+        <w:t xml:space="preserve">Parallel </w:t>
+      </w:r>
+      <w:r>
+        <w:rPr>
+          <w:rFonts w:cs="Koodak"/>
+          <w:rtl/>
+        </w:rPr>
+        <w:t xml:space="preserve">یا </w:t>
+      </w:r>
+      <w:r>
+        <w:rPr>
+          <w:rFonts w:cs="Koodak"/>
+        </w:rPr>
+        <w:t xml:space="preserve">PLINQ </w:t>
+      </w:r>
+      <w:r>
+        <w:rPr>
+          <w:rFonts w:cs="Koodak"/>
+          <w:rtl/>
+        </w:rPr>
+        <w:t>استفاده کنید. این نوع‌های بالاتر دارای بخش‌بندی خودکار هستند و در زمان اجرا تنظیمات لازم را به صورت خودکار انجام می‌دهند</w:t>
+      </w:r>
+      <w:r>
+        <w:rPr>
+          <w:rFonts w:cs="Koodak"/>
+        </w:rPr>
+        <w:t>.</w:t>
+      </w:r>
+    </w:p>
+    <w:p>
+      <w:pPr>
+        <w:bidi/>
+        <w:rPr>
+          <w:rFonts w:cs="Koodak"/>
+        </w:rPr>
+      </w:pPr>
+      <w:r>
+        <w:rPr>
+          <w:rFonts w:cs="Koodak"/>
+          <w:rtl/>
+        </w:rPr>
+        <w:t>اگر می‌خواهید در موازی‌سازی عمیق‌تر شوید،</w:t>
+      </w:r>
+    </w:p>
+    <w:p>
+      <w:pPr>
+        <w:bidi/>
+        <w:rPr>
+          <w:rFonts w:cs="Koodak"/>
+        </w:rPr>
+      </w:pPr>
+      <w:r>
+        <w:rPr>
+          <w:rFonts w:cs="Koodak"/>
+          <w:rtl/>
+        </w:rPr>
+        <w:t xml:space="preserve"> بهترین کتاب در این زمینه</w:t>
+      </w:r>
+      <w:r>
+        <w:rPr>
+          <w:rFonts w:cs="Koodak"/>
+        </w:rPr>
+        <w:t xml:space="preserve"> </w:t>
+      </w:r>
+      <w:r>
+        <w:rPr>
+          <w:rFonts w:cs="Koodak"/>
+        </w:rPr>
+        <w:t xml:space="preserve"> "Parallel Programming with Microsoft .NET"</w:t>
+      </w:r>
+      <w:r>
+        <w:rPr>
+          <w:rFonts w:cs="Koodak"/>
+        </w:rPr>
+        <w:t xml:space="preserve"> </w:t>
+      </w:r>
+      <w:r>
+        <w:rPr>
+          <w:rFonts w:cs="Koodak"/>
+        </w:rPr>
+        <w:t xml:space="preserve"> </w:t>
+      </w:r>
+      <w:r>
+        <w:rPr>
+          <w:rFonts w:cs="Koodak"/>
+          <w:rtl/>
+        </w:rPr>
+        <w:t xml:space="preserve">نوشته </w:t>
+      </w:r>
+      <w:r>
+        <w:rPr>
+          <w:rFonts w:cs="Koodak"/>
+        </w:rPr>
+        <w:t xml:space="preserve"> </w:t>
+      </w:r>
+      <w:r>
+        <w:rPr>
+          <w:rFonts w:cs="Koodak"/>
+          <w:b/>
+          <w:bCs/>
+        </w:rPr>
+        <w:t>Colin Campbell</w:t>
+      </w:r>
+      <w:r>
+        <w:rPr>
+          <w:rFonts w:cs="Koodak"/>
+        </w:rPr>
+        <w:t xml:space="preserve"> </w:t>
+      </w:r>
+      <w:r>
+        <w:rPr>
+          <w:rFonts w:cs="Koodak"/>
+          <w:rtl/>
+        </w:rPr>
+        <w:t>و انتشارات</w:t>
+      </w:r>
+      <w:r>
+        <w:rPr>
+          <w:rFonts w:cs="Koodak"/>
+        </w:rPr>
+        <w:t xml:space="preserve"> </w:t>
+      </w:r>
+      <w:r>
+        <w:rPr>
+          <w:rFonts w:cs="Koodak"/>
+        </w:rPr>
+        <w:t>(</w:t>
+      </w:r>
+      <w:r>
+        <w:rPr>
+          <w:rFonts w:cs="Koodak"/>
+        </w:rPr>
+        <w:t xml:space="preserve">Microsoft Press) </w:t>
+      </w:r>
+      <w:r>
+        <w:rPr>
+          <w:rFonts w:cs="Koodak"/>
+          <w:rtl/>
+        </w:rPr>
+        <w:t>است</w:t>
+      </w:r>
+      <w:r>
+        <w:rPr>
+          <w:rFonts w:cs="Koodak"/>
+        </w:rPr>
+        <w:t>.</w:t>
+      </w:r>
+    </w:p>
+    <w:p>
+      <w:pPr>
+        <w:bidi/>
+        <w:rPr>
+          <w:rFonts w:cs="Koodak"/>
+          <w:b/>
+          <w:bCs/>
+          <w:sz w:val="32"/>
+          <w:szCs w:val="32"/>
+        </w:rPr>
+      </w:pPr>
+      <w:r>
+        <w:rPr>
+          <w:rFonts w:cs="Koodak"/>
+          <w:b/>
+          <w:bCs/>
+          <w:sz w:val="32"/>
+          <w:szCs w:val="32"/>
+          <w:rtl/>
+        </w:rPr>
+        <w:t>مقدمه‌ای بر برنامه‌نویسی واکنشی</w:t>
+      </w:r>
+      <w:r>
+        <w:rPr>
+          <w:rFonts w:cs="Koodak"/>
+          <w:b/>
+          <w:bCs/>
+          <w:sz w:val="32"/>
+          <w:szCs w:val="32"/>
+        </w:rPr>
+        <w:t xml:space="preserve"> (Rx)</w:t>
+      </w:r>
+    </w:p>
+    <w:p>
+      <w:pPr>
+        <w:bidi/>
+        <w:rPr>
+          <w:rFonts w:cs="Koodak"/>
+        </w:rPr>
+      </w:pPr>
+      <w:r>
+        <w:rPr>
+          <w:rFonts w:cs="Koodak"/>
+          <w:rtl/>
+        </w:rPr>
+        <w:t>برنامه‌نویسی واکنشی نسبت به سایر اشکال همروندی</w:t>
+      </w:r>
+      <w:r>
+        <w:rPr>
+          <w:rFonts w:cs="Koodak"/>
+        </w:rPr>
+        <w:t xml:space="preserve"> (concurrency) </w:t>
+      </w:r>
+      <w:r>
+        <w:rPr>
+          <w:rFonts w:cs="Koodak"/>
+          <w:rtl/>
+        </w:rPr>
+        <w:t>پیچیدگی بیشتری دارد و یادگیری آن زمان‌بر است. همچنین، اگر مهارت‌های خود را در این زمینه به‌روزرسانی نکنید، نگهداری کد واکنشی می‌تواند دشوار باشد. با این حال، اگر تمایل به یادگیری آن داشته باشید، برنامه‌نویسی واکنشی بسیار قدرتمند است</w:t>
+      </w:r>
+      <w:r>
+        <w:rPr>
+          <w:rFonts w:cs="Koodak"/>
+        </w:rPr>
+        <w:t>.</w:t>
+      </w:r>
+    </w:p>
+    <w:p>
+      <w:pPr>
+        <w:bidi/>
+        <w:rPr>
+          <w:rFonts w:cs="Koodak"/>
+        </w:rPr>
+      </w:pPr>
+      <w:r>
+        <w:rPr>
+          <w:rFonts w:cs="Koodak"/>
+          <w:rtl/>
+        </w:rPr>
+        <w:lastRenderedPageBreak/>
+        <w:t>برنامه‌نویسی واکنشی به شما این امکان را می‌دهد که با یک جریان رویدادها</w:t>
+      </w:r>
+      <w:r>
+        <w:rPr>
+          <w:rFonts w:cs="Koodak"/>
+        </w:rPr>
+        <w:t xml:space="preserve"> (stream of events) </w:t>
+      </w:r>
+      <w:r>
+        <w:rPr>
+          <w:rFonts w:cs="Koodak"/>
+          <w:rtl/>
+        </w:rPr>
+        <w:t>مانند یک جریان داده رفتار کنید. به‌عنوان یک قانون کلی، اگر در کد خود از پارامترهای رویدادها</w:t>
+      </w:r>
+      <w:r>
+        <w:rPr>
+          <w:rFonts w:cs="Koodak"/>
+        </w:rPr>
+        <w:t xml:space="preserve"> (event arguments) </w:t>
+      </w:r>
+      <w:r>
+        <w:rPr>
+          <w:rFonts w:cs="Koodak"/>
+          <w:rtl/>
+        </w:rPr>
+        <w:t xml:space="preserve">استفاده می‌کنید، به جای استفاده از یک </w:t>
+      </w:r>
+      <w:r>
+        <w:rPr>
+          <w:rFonts w:cs="Koodak"/>
+          <w:b/>
+          <w:bCs/>
+          <w:rtl/>
+        </w:rPr>
+        <w:t>هندلر رویداد</w:t>
+      </w:r>
+      <w:r>
+        <w:rPr>
+          <w:rFonts w:cs="Koodak"/>
+          <w:rtl/>
+        </w:rPr>
+        <w:t xml:space="preserve"> معمولی، کد شما می‌تواند با استفاده از </w:t>
+      </w:r>
+      <w:r>
+        <w:rPr>
+          <w:rFonts w:cs="Koodak"/>
+        </w:rPr>
+        <w:t xml:space="preserve"> </w:t>
+      </w:r>
+      <w:proofErr w:type="spellStart"/>
+      <w:r>
+        <w:rPr>
+          <w:rFonts w:cs="Koodak"/>
+        </w:rPr>
+        <w:t>System.Reactive</w:t>
+      </w:r>
+      <w:proofErr w:type="spellEnd"/>
+      <w:r>
+        <w:rPr>
+          <w:rFonts w:cs="Koodak"/>
+        </w:rPr>
+        <w:t xml:space="preserve"> </w:t>
+      </w:r>
+      <w:r>
+        <w:rPr>
+          <w:rFonts w:cs="Koodak"/>
+          <w:rtl/>
+        </w:rPr>
+        <w:t>بهبود یابد</w:t>
+      </w:r>
+      <w:r>
+        <w:rPr>
+          <w:rFonts w:cs="Koodak"/>
+        </w:rPr>
+        <w:t>.</w:t>
+      </w:r>
+    </w:p>
+    <w:p>
+      <w:pPr>
+        <w:bidi/>
+        <w:rPr>
+          <w:rFonts w:cs="Koodak"/>
+        </w:rPr>
+      </w:pPr>
+      <w:r>
+        <w:rPr>
+          <w:rFonts w:cs="Koodak"/>
+        </w:rPr>
+        <w:t xml:space="preserve"> </w:t>
+      </w:r>
+      <w:proofErr w:type="spellStart"/>
+      <w:r>
+        <w:rPr>
+          <w:rFonts w:cs="Koodak"/>
+          <w:b/>
+          <w:bCs/>
+        </w:rPr>
+        <w:t>System.Reactive</w:t>
+      </w:r>
+      <w:proofErr w:type="spellEnd"/>
+      <w:r>
+        <w:rPr>
+          <w:rFonts w:cs="Koodak"/>
+          <w:rtl/>
+        </w:rPr>
+        <w:t xml:space="preserve"> </w:t>
+      </w:r>
+      <w:r>
+        <w:rPr>
+          <w:rFonts w:cs="Koodak"/>
+          <w:rtl/>
+        </w:rPr>
+        <w:t xml:space="preserve">که قبلاً با </w:t>
+      </w:r>
+      <w:proofErr w:type="gramStart"/>
+      <w:r>
+        <w:rPr>
+          <w:rFonts w:cs="Koodak"/>
+          <w:rtl/>
+        </w:rPr>
+        <w:t xml:space="preserve">نام </w:t>
+      </w:r>
+      <w:r>
+        <w:rPr>
+          <w:rFonts w:cs="Koodak"/>
+        </w:rPr>
+        <w:t xml:space="preserve"> </w:t>
+      </w:r>
+      <w:r>
+        <w:rPr>
+          <w:rFonts w:cs="Koodak"/>
+          <w:b/>
+          <w:bCs/>
+        </w:rPr>
+        <w:t>Reactive</w:t>
+      </w:r>
+      <w:proofErr w:type="gramEnd"/>
+      <w:r>
+        <w:rPr>
+          <w:rFonts w:cs="Koodak"/>
+          <w:b/>
+          <w:bCs/>
+        </w:rPr>
+        <w:t xml:space="preserve"> Extensions</w:t>
+      </w:r>
+      <w:r>
+        <w:rPr>
+          <w:rFonts w:cs="Koodak"/>
+        </w:rPr>
+        <w:t xml:space="preserve"> </w:t>
+      </w:r>
+      <w:r>
+        <w:rPr>
+          <w:rFonts w:cs="Koodak"/>
+          <w:rtl/>
+        </w:rPr>
+        <w:t>شناخته می‌شد و اغلب به اختصار</w:t>
+      </w:r>
+      <w:r>
+        <w:rPr>
+          <w:rFonts w:cs="Koodak"/>
+        </w:rPr>
+        <w:t xml:space="preserve"> "Rx" </w:t>
+      </w:r>
+      <w:r>
+        <w:rPr>
+          <w:rFonts w:cs="Koodak"/>
+          <w:rtl/>
+        </w:rPr>
+        <w:t>نامیده می‌شد، یک تکنولوژی واحد است که از آن صحبت می‌شود</w:t>
+      </w:r>
+      <w:r>
+        <w:rPr>
+          <w:rFonts w:cs="Koodak"/>
+        </w:rPr>
+        <w:t>.</w:t>
+      </w:r>
+    </w:p>
+    <w:p>
+      <w:pPr>
+        <w:bidi/>
+        <w:rPr>
+          <w:rFonts w:cs="Koodak"/>
+        </w:rPr>
+      </w:pPr>
+      <w:r>
+        <w:rPr>
+          <w:rFonts w:cs="Koodak"/>
+          <w:rtl/>
+        </w:rPr>
+        <w:t xml:space="preserve">برنامه‌نویسی واکنشی بر اساس مفهوم </w:t>
+      </w:r>
+      <w:r>
+        <w:rPr>
+          <w:rFonts w:cs="Koodak"/>
+          <w:b/>
+          <w:bCs/>
+          <w:rtl/>
+        </w:rPr>
+        <w:t>جریان‌های قابل مشاهده</w:t>
+      </w:r>
+      <w:r>
+        <w:rPr>
+          <w:rFonts w:cs="Koodak"/>
+          <w:rtl/>
+        </w:rPr>
+        <w:t xml:space="preserve"> </w:t>
+      </w:r>
+      <w:r>
+        <w:rPr>
+          <w:rFonts w:cs="Koodak"/>
+        </w:rPr>
+        <w:t xml:space="preserve">(Observable Streams) </w:t>
+      </w:r>
+      <w:r>
+        <w:rPr>
+          <w:rFonts w:cs="Koodak"/>
+          <w:rtl/>
+        </w:rPr>
+        <w:t>بنا شده است. هنگامی که به یک جریان قابل مشاهده</w:t>
+      </w:r>
+      <w:r>
+        <w:rPr>
+          <w:rFonts w:cs="Koodak"/>
+        </w:rPr>
+        <w:t xml:space="preserve"> (observable) </w:t>
+      </w:r>
+      <w:r>
+        <w:rPr>
+          <w:rFonts w:cs="Koodak"/>
+          <w:b/>
+          <w:bCs/>
+          <w:rtl/>
+        </w:rPr>
+        <w:t>اشتراک</w:t>
+      </w:r>
+      <w:r>
+        <w:rPr>
+          <w:rFonts w:cs="Koodak"/>
+          <w:rtl/>
+        </w:rPr>
+        <w:t xml:space="preserve"> می‌کنید، ممکن است هر تعداد آیتم داده</w:t>
+      </w:r>
+      <w:r>
+        <w:rPr>
+          <w:rFonts w:cs="Koodak"/>
+        </w:rPr>
+        <w:t xml:space="preserve"> </w:t>
+      </w:r>
+      <w:r>
+        <w:rPr>
+          <w:rFonts w:cs="Koodak"/>
+          <w:rtl/>
+        </w:rPr>
+        <w:t xml:space="preserve">رویداد </w:t>
+      </w:r>
+      <w:r>
+        <w:rPr>
+          <w:rFonts w:cs="Koodak"/>
+        </w:rPr>
+        <w:t xml:space="preserve"> (</w:t>
+      </w:r>
+      <w:proofErr w:type="spellStart"/>
+      <w:r>
+        <w:rPr>
+          <w:rFonts w:cs="Koodak"/>
+        </w:rPr>
+        <w:t>OnNext</w:t>
+      </w:r>
+      <w:proofErr w:type="spellEnd"/>
+      <w:r>
+        <w:rPr>
+          <w:rFonts w:cs="Koodak"/>
+        </w:rPr>
+        <w:t xml:space="preserve">) </w:t>
+      </w:r>
+      <w:r>
+        <w:rPr>
+          <w:rFonts w:cs="Koodak"/>
+          <w:rtl/>
+        </w:rPr>
+        <w:t xml:space="preserve">را دریافت کنید و سپس جریان ممکن است با یک خطا رویداد </w:t>
+      </w:r>
+      <w:r>
+        <w:rPr>
+          <w:rFonts w:cs="Koodak"/>
+        </w:rPr>
+        <w:t xml:space="preserve"> (</w:t>
+      </w:r>
+      <w:proofErr w:type="spellStart"/>
+      <w:r>
+        <w:rPr>
+          <w:rFonts w:cs="Koodak"/>
+        </w:rPr>
+        <w:t>OnError</w:t>
+      </w:r>
+      <w:proofErr w:type="spellEnd"/>
+      <w:r>
+        <w:rPr>
+          <w:rFonts w:cs="Koodak"/>
+        </w:rPr>
+        <w:t xml:space="preserve">) </w:t>
+      </w:r>
+      <w:r>
+        <w:rPr>
+          <w:rFonts w:cs="Koodak"/>
+          <w:rtl/>
+        </w:rPr>
+        <w:t xml:space="preserve">یا یک اعلان پایان جریان </w:t>
+      </w:r>
+      <w:r>
+        <w:rPr>
+          <w:rFonts w:cs="Koodak"/>
+        </w:rPr>
+        <w:t xml:space="preserve"> </w:t>
+      </w:r>
+      <w:r>
+        <w:rPr>
+          <w:rFonts w:cs="Koodak"/>
+          <w:rtl/>
+        </w:rPr>
+        <w:t>رویداد</w:t>
+      </w:r>
+      <w:r>
+        <w:rPr>
+          <w:rFonts w:cs="Koodak"/>
+        </w:rPr>
+        <w:t xml:space="preserve">  </w:t>
+      </w:r>
+      <w:r>
+        <w:rPr>
+          <w:rFonts w:cs="Koodak"/>
+        </w:rPr>
+        <w:t>(</w:t>
+      </w:r>
+      <w:proofErr w:type="spellStart"/>
+      <w:r>
+        <w:rPr>
+          <w:rFonts w:cs="Koodak"/>
+        </w:rPr>
+        <w:t>OnCompleted</w:t>
+      </w:r>
+      <w:proofErr w:type="spellEnd"/>
+      <w:r>
+        <w:rPr>
+          <w:rFonts w:cs="Koodak"/>
+        </w:rPr>
+        <w:t>)</w:t>
+      </w:r>
+      <w:r>
+        <w:rPr>
+          <w:rFonts w:cs="Koodak"/>
+        </w:rPr>
+        <w:t xml:space="preserve"> </w:t>
+      </w:r>
+      <w:r>
+        <w:rPr>
+          <w:rFonts w:cs="Koodak"/>
+          <w:rtl/>
+        </w:rPr>
+        <w:t>خاتمه یابد. برخی از جریان‌های قابل مشاهده هیچ‌گاه به پایان نمی‌رسند. اینترفیس‌های مربوط به این جریان‌ها به صورت زیر هستند</w:t>
+      </w:r>
+      <w:r>
+        <w:rPr>
+          <w:rFonts w:cs="Koodak"/>
+        </w:rPr>
+        <w:t>:</w:t>
+      </w:r>
+    </w:p>
+    <w:p>
+      <w:pPr>
+        <w:rPr>
+          <w:rFonts w:cs="Koodak"/>
+        </w:rPr>
+      </w:pPr>
+      <w:r>
+        <w:rPr>
+          <w:rFonts w:cs="Koodak"/>
+        </w:rPr>
+        <w:t xml:space="preserve">interface </w:t>
+      </w:r>
+      <w:proofErr w:type="spellStart"/>
+      <w:r>
+        <w:rPr>
+          <w:rFonts w:cs="Koodak"/>
+        </w:rPr>
+        <w:t>IObserver</w:t>
+      </w:r>
+      <w:proofErr w:type="spellEnd"/>
+      <w:r>
+        <w:rPr>
+          <w:rFonts w:cs="Koodak"/>
+        </w:rPr>
+        <w:t>&lt;in T&gt;</w:t>
+      </w:r>
+    </w:p>
+    <w:p>
+      <w:pPr>
+        <w:rPr>
+          <w:rFonts w:cs="Koodak"/>
+          <w:rtl/>
+        </w:rPr>
+      </w:pPr>
+      <w:r>
+        <w:rPr>
+          <w:rFonts w:cs="Koodak"/>
+        </w:rPr>
+        <w:t>{</w:t>
+      </w:r>
+    </w:p>
+    <w:p>
+      <w:pPr>
+        <w:rPr>
+          <w:rFonts w:cs="Koodak"/>
+        </w:rPr>
+      </w:pPr>
+      <w:r>
+        <w:rPr>
+          <w:rFonts w:cs="Koodak"/>
+        </w:rPr>
+        <w:t xml:space="preserve"> void </w:t>
+      </w:r>
+      <w:proofErr w:type="spellStart"/>
+      <w:proofErr w:type="gramStart"/>
+      <w:r>
+        <w:rPr>
+          <w:rFonts w:cs="Koodak"/>
+        </w:rPr>
+        <w:t>OnNext</w:t>
+      </w:r>
+      <w:proofErr w:type="spellEnd"/>
+      <w:r>
+        <w:rPr>
+          <w:rFonts w:cs="Koodak"/>
+        </w:rPr>
+        <w:t>(</w:t>
+      </w:r>
+      <w:proofErr w:type="gramEnd"/>
+      <w:r>
+        <w:rPr>
+          <w:rFonts w:cs="Koodak"/>
+        </w:rPr>
+        <w:t>T item);</w:t>
+      </w:r>
+    </w:p>
+    <w:p>
+      <w:pPr>
+        <w:rPr>
+          <w:rFonts w:cs="Koodak"/>
+        </w:rPr>
+      </w:pPr>
+      <w:r>
+        <w:rPr>
+          <w:rFonts w:cs="Koodak"/>
+        </w:rPr>
+        <w:t xml:space="preserve"> void </w:t>
+      </w:r>
+      <w:proofErr w:type="spellStart"/>
+      <w:proofErr w:type="gramStart"/>
+      <w:r>
+        <w:rPr>
+          <w:rFonts w:cs="Koodak"/>
+        </w:rPr>
+        <w:t>OnCompleted</w:t>
+      </w:r>
+      <w:proofErr w:type="spellEnd"/>
+      <w:r>
+        <w:rPr>
+          <w:rFonts w:cs="Koodak"/>
+        </w:rPr>
+        <w:t>(</w:t>
+      </w:r>
+      <w:proofErr w:type="gramEnd"/>
+      <w:r>
+        <w:rPr>
+          <w:rFonts w:cs="Koodak"/>
+        </w:rPr>
+        <w:t>);</w:t>
+      </w:r>
+    </w:p>
+    <w:p>
+      <w:pPr>
+        <w:rPr>
+          <w:rFonts w:cs="Koodak"/>
+        </w:rPr>
+      </w:pPr>
+      <w:r>
+        <w:rPr>
+          <w:rFonts w:cs="Koodak"/>
+        </w:rPr>
+        <w:t xml:space="preserve"> void </w:t>
+      </w:r>
+      <w:proofErr w:type="spellStart"/>
+      <w:proofErr w:type="gramStart"/>
+      <w:r>
+        <w:rPr>
+          <w:rFonts w:cs="Koodak"/>
+        </w:rPr>
+        <w:t>OnError</w:t>
+      </w:r>
+      <w:proofErr w:type="spellEnd"/>
+      <w:r>
+        <w:rPr>
+          <w:rFonts w:cs="Koodak"/>
+        </w:rPr>
+        <w:t>(</w:t>
+      </w:r>
+      <w:proofErr w:type="gramEnd"/>
+      <w:r>
+        <w:rPr>
+          <w:rFonts w:cs="Koodak"/>
+        </w:rPr>
+        <w:t>Exception error);</w:t>
+      </w:r>
+    </w:p>
+    <w:p>
+      <w:pPr>
+        <w:rPr>
+          <w:rFonts w:cs="Koodak"/>
+          <w:rtl/>
+        </w:rPr>
+      </w:pPr>
+      <w:r>
+        <w:rPr>
+          <w:rFonts w:cs="Koodak"/>
+        </w:rPr>
+        <w:t>}</w:t>
+      </w:r>
+    </w:p>
+    <w:p>
+      <w:pPr>
+        <w:rPr>
+          <w:rFonts w:cs="Koodak"/>
+          <w:rtl/>
+        </w:rPr>
+      </w:pPr>
+    </w:p>
+    <w:p>
+      <w:pPr>
+        <w:rPr>
+          <w:rFonts w:cs="Koodak"/>
+        </w:rPr>
+      </w:pPr>
+      <w:r>
+        <w:rPr>
+          <w:rFonts w:cs="Koodak"/>
+        </w:rPr>
+        <w:t xml:space="preserve">interface </w:t>
+      </w:r>
+      <w:proofErr w:type="spellStart"/>
+      <w:r>
+        <w:rPr>
+          <w:rFonts w:cs="Koodak"/>
+        </w:rPr>
+        <w:t>IObservable</w:t>
+      </w:r>
+      <w:proofErr w:type="spellEnd"/>
+      <w:r>
+        <w:rPr>
+          <w:rFonts w:cs="Koodak"/>
+        </w:rPr>
+        <w:t>&lt;out T&gt;</w:t>
+      </w:r>
+    </w:p>
+    <w:p>
+      <w:pPr>
+        <w:rPr>
+          <w:rFonts w:cs="Koodak"/>
+          <w:rtl/>
+        </w:rPr>
+      </w:pPr>
+      <w:r>
+        <w:rPr>
+          <w:rFonts w:cs="Koodak"/>
+        </w:rPr>
+        <w:t>{</w:t>
+      </w:r>
+    </w:p>
+    <w:p>
+      <w:pPr>
+        <w:rPr>
+          <w:rFonts w:cs="Koodak"/>
+        </w:rPr>
+      </w:pPr>
+      <w:r>
+        <w:rPr>
+          <w:rFonts w:cs="Koodak"/>
+        </w:rPr>
+        <w:t xml:space="preserve"> </w:t>
+      </w:r>
+      <w:proofErr w:type="spellStart"/>
+      <w:r>
+        <w:rPr>
+          <w:rFonts w:cs="Koodak"/>
+        </w:rPr>
+        <w:t>IDisposable</w:t>
+      </w:r>
+      <w:proofErr w:type="spellEnd"/>
+      <w:r>
+        <w:rPr>
+          <w:rFonts w:cs="Koodak"/>
+        </w:rPr>
+        <w:t xml:space="preserve"> </w:t>
+      </w:r>
+      <w:proofErr w:type="gramStart"/>
+      <w:r>
+        <w:rPr>
+          <w:rFonts w:cs="Koodak"/>
+        </w:rPr>
+        <w:t>Subscribe(</w:t>
+      </w:r>
+      <w:proofErr w:type="spellStart"/>
+      <w:proofErr w:type="gramEnd"/>
+      <w:r>
+        <w:rPr>
+          <w:rFonts w:cs="Koodak"/>
+        </w:rPr>
+        <w:t>IObserver</w:t>
+      </w:r>
+      <w:proofErr w:type="spellEnd"/>
+      <w:r>
+        <w:rPr>
+          <w:rFonts w:cs="Koodak"/>
+        </w:rPr>
+        <w:t>&lt;</w:t>
+      </w:r>
+      <w:proofErr w:type="spellStart"/>
+      <w:r>
+        <w:rPr>
+          <w:rFonts w:cs="Koodak"/>
+        </w:rPr>
+        <w:t>TResult</w:t>
+      </w:r>
+      <w:proofErr w:type="spellEnd"/>
+      <w:r>
+        <w:rPr>
+          <w:rFonts w:cs="Koodak"/>
+        </w:rPr>
+        <w:t>&gt; observer);</w:t>
+      </w:r>
+    </w:p>
+    <w:p>
+      <w:pPr>
+        <w:rPr>
+          <w:rFonts w:cs="Koodak"/>
+        </w:rPr>
+      </w:pPr>
+      <w:r>
+        <w:rPr>
+          <w:rFonts w:cs="Koodak"/>
+        </w:rPr>
+        <w:t>}</w:t>
+      </w:r>
+    </w:p>
+    <w:p>
+      <w:pPr>
+        <w:bidi/>
+        <w:rPr>
+          <w:rFonts w:cs="Koodak"/>
+        </w:rPr>
+      </w:pPr>
+    </w:p>
+    <w:p>
+      <w:pPr>
+        <w:bidi/>
+        <w:rPr>
+          <w:rFonts w:cs="Koodak"/>
+        </w:rPr>
+      </w:pPr>
+      <w:r>
+        <w:rPr>
+          <w:rFonts w:cs="Koodak"/>
+          <w:rtl/>
+        </w:rPr>
+        <w:t xml:space="preserve">با این حال، شما نباید این اینترفیس‌ها را پیاده‌سازی کنید. کتابخانه‌ی </w:t>
+      </w:r>
+      <w:r>
+        <w:rPr>
+          <w:rFonts w:cs="Koodak"/>
+        </w:rPr>
+        <w:t xml:space="preserve"> </w:t>
+      </w:r>
+      <w:proofErr w:type="spellStart"/>
+      <w:r>
+        <w:rPr>
+          <w:rFonts w:cs="Koodak"/>
+        </w:rPr>
+        <w:t>System.Reactive</w:t>
+      </w:r>
+      <w:proofErr w:type="spellEnd"/>
+      <w:r>
+        <w:rPr>
+          <w:rFonts w:cs="Koodak"/>
+        </w:rPr>
+        <w:t xml:space="preserve"> </w:t>
+      </w:r>
+      <w:r>
+        <w:rPr>
+          <w:rFonts w:cs="Koodak"/>
+          <w:rtl/>
+        </w:rPr>
+        <w:t>مایکروسافت تمام پیاده‌سازی‌های مورد نیاز شما را ارائه می‌دهد. کد واکنشی شباهت زیادی به</w:t>
+      </w:r>
+      <w:r>
+        <w:rPr>
+          <w:rFonts w:cs="Koodak"/>
+        </w:rPr>
+        <w:t xml:space="preserve"> LINQ </w:t>
+      </w:r>
+      <w:r>
+        <w:rPr>
+          <w:rFonts w:cs="Koodak"/>
+          <w:rtl/>
+        </w:rPr>
+        <w:t xml:space="preserve">دارد؛ </w:t>
+      </w:r>
+    </w:p>
+    <w:p>
+      <w:pPr>
+        <w:bidi/>
+        <w:rPr>
+          <w:rFonts w:cs="Koodak"/>
+        </w:rPr>
+      </w:pPr>
+      <w:r>
+        <w:rPr>
+          <w:rFonts w:cs="Koodak"/>
+          <w:rtl/>
+        </w:rPr>
+        <w:lastRenderedPageBreak/>
+        <w:t>می‌توانید آن را به عنوان</w:t>
+      </w:r>
+      <w:r>
+        <w:rPr>
+          <w:rFonts w:cs="Koodak"/>
+        </w:rPr>
+        <w:t xml:space="preserve"> </w:t>
+      </w:r>
+      <w:r>
+        <w:rPr>
+          <w:rFonts w:cs="Koodak"/>
+        </w:rPr>
+        <w:t>LINQ</w:t>
+      </w:r>
+      <w:r>
+        <w:rPr>
+          <w:rFonts w:cs="Koodak"/>
+        </w:rPr>
+        <w:t xml:space="preserve">” </w:t>
+      </w:r>
+      <w:r>
+        <w:rPr>
+          <w:rFonts w:cs="Koodak"/>
+        </w:rPr>
+        <w:t xml:space="preserve"> </w:t>
+      </w:r>
+      <w:r>
+        <w:rPr>
+          <w:rFonts w:cs="Koodak"/>
+          <w:rtl/>
+        </w:rPr>
+        <w:t>برای رویدادها</w:t>
+      </w:r>
+      <w:r>
+        <w:rPr>
+          <w:rFonts w:cs="Koodak"/>
+        </w:rPr>
+        <w:t xml:space="preserve">” </w:t>
+      </w:r>
+      <w:r>
+        <w:rPr>
+          <w:rFonts w:cs="Koodak"/>
+          <w:rtl/>
+        </w:rPr>
+        <w:t xml:space="preserve"> در نظر بگیرید</w:t>
+      </w:r>
+      <w:r>
+        <w:rPr>
+          <w:rFonts w:cs="Koodak"/>
+        </w:rPr>
+        <w:t xml:space="preserve">. </w:t>
+      </w:r>
+      <w:proofErr w:type="spellStart"/>
+      <w:r>
+        <w:rPr>
+          <w:rFonts w:cs="Koodak"/>
+        </w:rPr>
+        <w:t>System.Reactive</w:t>
+      </w:r>
+      <w:proofErr w:type="spellEnd"/>
+      <w:r>
+        <w:rPr>
+          <w:rFonts w:cs="Koodak"/>
+        </w:rPr>
+        <w:t xml:space="preserve"> </w:t>
+      </w:r>
+      <w:r>
+        <w:rPr>
+          <w:rFonts w:cs="Koodak"/>
+          <w:rtl/>
+        </w:rPr>
+        <w:t>تمام امکانات</w:t>
+      </w:r>
+      <w:r>
+        <w:rPr>
+          <w:rFonts w:cs="Koodak"/>
+        </w:rPr>
+        <w:t xml:space="preserve"> LINQ </w:t>
+      </w:r>
+      <w:r>
+        <w:rPr>
+          <w:rFonts w:cs="Koodak"/>
+          <w:rtl/>
+        </w:rPr>
+        <w:t xml:space="preserve">را داراست و علاوه بر آن تعداد زیادی </w:t>
+      </w:r>
+      <w:r>
+        <w:rPr>
+          <w:rFonts w:cs="Koodak"/>
+          <w:b/>
+          <w:bCs/>
+          <w:rtl/>
+        </w:rPr>
+        <w:t>عملگرهای مخصوص زمان</w:t>
+      </w:r>
+      <w:r>
+        <w:rPr>
+          <w:rFonts w:cs="Koodak"/>
+          <w:rtl/>
+        </w:rPr>
+        <w:t xml:space="preserve"> را اضافه می‌کند</w:t>
+      </w:r>
+      <w:r>
+        <w:rPr>
+          <w:rFonts w:cs="Koodak"/>
+        </w:rPr>
+        <w:t>.</w:t>
+      </w:r>
+    </w:p>
+    <w:p>
+      <w:pPr>
+        <w:bidi/>
+        <w:rPr>
+          <w:rFonts w:cs="Koodak"/>
+        </w:rPr>
+      </w:pPr>
+      <w:r>
+        <w:rPr>
+          <w:rFonts w:cs="Koodak"/>
+          <w:rtl/>
+        </w:rPr>
+        <w:t xml:space="preserve">کد زیر از عملگرهایی مانند </w:t>
+      </w:r>
+      <w:r>
+        <w:rPr>
+          <w:rFonts w:cs="Koodak"/>
+        </w:rPr>
+        <w:t xml:space="preserve"> </w:t>
+      </w:r>
+      <w:r>
+        <w:rPr>
+          <w:rFonts w:cs="Koodak"/>
+        </w:rPr>
+        <w:t>Interval</w:t>
+      </w:r>
+      <w:r>
+        <w:rPr>
+          <w:rFonts w:cs="Koodak"/>
+          <w:rtl/>
+        </w:rPr>
+        <w:t xml:space="preserve">و </w:t>
+      </w:r>
+      <w:r>
+        <w:rPr>
+          <w:rFonts w:cs="Koodak"/>
+        </w:rPr>
+        <w:t xml:space="preserve"> </w:t>
+      </w:r>
+      <w:r>
+        <w:rPr>
+          <w:rFonts w:cs="Koodak"/>
+        </w:rPr>
+        <w:t xml:space="preserve">Timestamp </w:t>
+      </w:r>
+      <w:r>
+        <w:rPr>
+          <w:rFonts w:cs="Koodak"/>
+          <w:rtl/>
+        </w:rPr>
+        <w:t xml:space="preserve">استفاده می‌کند و در پایان از </w:t>
+      </w:r>
+      <w:r>
+        <w:rPr>
+          <w:rFonts w:cs="Koodak"/>
+        </w:rPr>
+        <w:t xml:space="preserve"> </w:t>
+      </w:r>
+      <w:r>
+        <w:rPr>
+          <w:rFonts w:cs="Koodak"/>
+        </w:rPr>
+        <w:t xml:space="preserve">Subscribe </w:t>
+      </w:r>
+      <w:r>
+        <w:rPr>
+          <w:rFonts w:cs="Koodak"/>
+          <w:rtl/>
+        </w:rPr>
+        <w:t xml:space="preserve">استفاده شده است. در میان آن‌ها نیز از عملگرهای آشنا مانند </w:t>
+      </w:r>
+      <w:r>
+        <w:rPr>
+          <w:rFonts w:cs="Koodak"/>
+        </w:rPr>
+        <w:t xml:space="preserve"> </w:t>
+      </w:r>
+      <w:r>
+        <w:rPr>
+          <w:rFonts w:cs="Koodak"/>
+        </w:rPr>
+        <w:t xml:space="preserve">Where </w:t>
+      </w:r>
+      <w:r>
+        <w:rPr>
+          <w:rFonts w:cs="Koodak"/>
+          <w:rtl/>
+        </w:rPr>
+        <w:t xml:space="preserve">و </w:t>
+      </w:r>
+      <w:r>
+        <w:rPr>
+          <w:rFonts w:cs="Koodak"/>
+        </w:rPr>
+        <w:t xml:space="preserve"> </w:t>
+      </w:r>
+      <w:r>
+        <w:rPr>
+          <w:rFonts w:cs="Koodak"/>
+        </w:rPr>
+        <w:t xml:space="preserve">Select </w:t>
+      </w:r>
+      <w:r>
+        <w:rPr>
+          <w:rFonts w:cs="Koodak"/>
+          <w:rtl/>
+        </w:rPr>
+        <w:t>استفاده می‌شود</w:t>
+      </w:r>
+      <w:r>
+        <w:rPr>
+          <w:rFonts w:cs="Koodak"/>
+        </w:rPr>
+        <w:t>:</w:t>
+      </w:r>
+    </w:p>
+    <w:p>
+      <w:pPr>
+        <w:rPr>
+          <w:rFonts w:cs="Koodak"/>
+        </w:rPr>
+      </w:pPr>
+      <w:proofErr w:type="spellStart"/>
+      <w:r>
+        <w:rPr>
+          <w:rFonts w:cs="Koodak"/>
+        </w:rPr>
+        <w:t>Observable.Interval</w:t>
+      </w:r>
+      <w:proofErr w:type="spellEnd"/>
+      <w:r>
+        <w:rPr>
+          <w:rFonts w:cs="Koodak"/>
+        </w:rPr>
+        <w:t>(</w:t>
+      </w:r>
+      <w:proofErr w:type="spellStart"/>
+      <w:r>
+        <w:rPr>
+          <w:rFonts w:cs="Koodak"/>
+        </w:rPr>
+        <w:t>TimeSpan.FromSeconds</w:t>
+      </w:r>
+      <w:proofErr w:type="spellEnd"/>
+      <w:r>
+        <w:rPr>
+          <w:rFonts w:cs="Koodak"/>
+        </w:rPr>
+        <w:t>(1))</w:t>
+      </w:r>
+    </w:p>
+    <w:p>
+      <w:pPr>
+        <w:rPr>
+          <w:rFonts w:cs="Koodak"/>
+        </w:rPr>
+      </w:pPr>
+      <w:r>
+        <w:rPr>
+          <w:rFonts w:cs="Koodak"/>
+        </w:rPr>
+        <w:t xml:space="preserve"> </w:t>
+      </w:r>
+      <w:proofErr w:type="gramStart"/>
+      <w:r>
+        <w:rPr>
+          <w:rFonts w:cs="Koodak"/>
+        </w:rPr>
+        <w:t>.Timestamp</w:t>
+      </w:r>
+      <w:proofErr w:type="gramEnd"/>
+      <w:r>
+        <w:rPr>
+          <w:rFonts w:cs="Koodak"/>
+        </w:rPr>
+        <w:t>()</w:t>
+      </w:r>
+    </w:p>
+    <w:p>
+      <w:pPr>
+        <w:rPr>
+          <w:rFonts w:cs="Koodak"/>
+        </w:rPr>
+      </w:pPr>
+      <w:r>
+        <w:rPr>
+          <w:rFonts w:cs="Koodak"/>
+        </w:rPr>
+        <w:t xml:space="preserve"> </w:t>
+      </w:r>
+      <w:proofErr w:type="gramStart"/>
+      <w:r>
+        <w:rPr>
+          <w:rFonts w:cs="Koodak"/>
+        </w:rPr>
+        <w:t>.Where</w:t>
+      </w:r>
+      <w:proofErr w:type="gramEnd"/>
+      <w:r>
+        <w:rPr>
+          <w:rFonts w:cs="Koodak"/>
+        </w:rPr>
+        <w:t xml:space="preserve">(x =&gt; </w:t>
+      </w:r>
+      <w:proofErr w:type="spellStart"/>
+      <w:r>
+        <w:rPr>
+          <w:rFonts w:cs="Koodak"/>
+        </w:rPr>
+        <w:t>x.Value</w:t>
+      </w:r>
+      <w:proofErr w:type="spellEnd"/>
+      <w:r>
+        <w:rPr>
+          <w:rFonts w:cs="Koodak"/>
+        </w:rPr>
+        <w:t xml:space="preserve"> % 2 == 0)</w:t>
+      </w:r>
+    </w:p>
+    <w:p>
+      <w:pPr>
+        <w:rPr>
+          <w:rFonts w:cs="Koodak"/>
+        </w:rPr>
+      </w:pPr>
+      <w:r>
+        <w:rPr>
+          <w:rFonts w:cs="Koodak"/>
+        </w:rPr>
+        <w:t xml:space="preserve"> </w:t>
+      </w:r>
+      <w:proofErr w:type="gramStart"/>
+      <w:r>
+        <w:rPr>
+          <w:rFonts w:cs="Koodak"/>
+        </w:rPr>
+        <w:t>.Select</w:t>
+      </w:r>
+      <w:proofErr w:type="gramEnd"/>
+      <w:r>
+        <w:rPr>
+          <w:rFonts w:cs="Koodak"/>
+        </w:rPr>
+        <w:t xml:space="preserve">(x =&gt; </w:t>
+      </w:r>
+      <w:proofErr w:type="spellStart"/>
+      <w:r>
+        <w:rPr>
+          <w:rFonts w:cs="Koodak"/>
+        </w:rPr>
+        <w:t>x.Timestamp</w:t>
+      </w:r>
+      <w:proofErr w:type="spellEnd"/>
+      <w:r>
+        <w:rPr>
+          <w:rFonts w:cs="Koodak"/>
+        </w:rPr>
+        <w:t>)</w:t>
+      </w:r>
+    </w:p>
+    <w:p>
+      <w:pPr>
+        <w:rPr>
+          <w:rFonts w:cs="Koodak"/>
+        </w:rPr>
+      </w:pPr>
+      <w:r>
+        <w:rPr>
+          <w:rFonts w:cs="Koodak"/>
+          <w:rtl/>
+        </w:rPr>
+        <w:t xml:space="preserve"> .</w:t>
+      </w:r>
+      <w:r>
+        <w:rPr>
+          <w:rFonts w:cs="Koodak"/>
+        </w:rPr>
+        <w:t xml:space="preserve">Subscribe(x =&gt; </w:t>
+      </w:r>
+      <w:proofErr w:type="spellStart"/>
+      <w:r>
+        <w:rPr>
+          <w:rFonts w:cs="Koodak"/>
+        </w:rPr>
+        <w:t>Trace.WriteLine</w:t>
+      </w:r>
+      <w:proofErr w:type="spellEnd"/>
+      <w:r>
+        <w:rPr>
+          <w:rFonts w:cs="Koodak"/>
+        </w:rPr>
+        <w:t>(x))</w:t>
+      </w:r>
+      <w:r>
+        <w:rPr>
+          <w:rFonts w:cs="Koodak"/>
+          <w:rtl/>
+        </w:rPr>
+        <w:t>;</w:t>
+      </w:r>
+    </w:p>
+    <w:p>
+      <w:pPr>
+        <w:rPr>
+          <w:rFonts w:cs="Koodak"/>
+        </w:rPr>
+      </w:pPr>
+    </w:p>
+    <w:p>
+      <w:pPr>
+        <w:bidi/>
+        <w:jc w:val="both"/>
+        <w:rPr>
+          <w:rFonts w:cs="Koodak"/>
+        </w:rPr>
+      </w:pPr>
+      <w:r>
+        <w:rPr>
+          <w:rFonts w:cs="Koodak"/>
+          <w:rtl/>
+        </w:rPr>
+        <w:t>در این کد، یک شمارنده که از تایمر دوره‌ای</w:t>
+      </w:r>
+      <w:r>
+        <w:rPr>
+          <w:rFonts w:cs="Koodak"/>
+        </w:rPr>
+        <w:t xml:space="preserve"> (Interval) </w:t>
+      </w:r>
+      <w:r>
+        <w:rPr>
+          <w:rFonts w:cs="Koodak"/>
+          <w:rtl/>
+        </w:rPr>
+        <w:t>استفاده می‌کند، شروع به کار می‌کند و به هر رویداد یک زمان‌سنج</w:t>
+      </w:r>
+      <w:r>
+        <w:rPr>
+          <w:rFonts w:cs="Koodak"/>
+        </w:rPr>
+        <w:t xml:space="preserve"> (Timestamp) </w:t>
+      </w:r>
+      <w:r>
+        <w:rPr>
+          <w:rFonts w:cs="Koodak"/>
+          <w:rtl/>
+        </w:rPr>
+        <w:t>اضافه می‌کند. سپس رویدادها برای مقادیر زوج فیلتر می‌شوند</w:t>
+      </w:r>
+      <w:r>
+        <w:rPr>
+          <w:rFonts w:cs="Koodak"/>
+        </w:rPr>
+        <w:t xml:space="preserve"> (Where)</w:t>
+      </w:r>
+      <w:r>
+        <w:rPr>
+          <w:rFonts w:cs="Koodak"/>
+          <w:rtl/>
+        </w:rPr>
+        <w:t>، و زمان‌سنج انتخاب می‌شود</w:t>
+      </w:r>
+      <w:r>
+        <w:rPr>
+          <w:rFonts w:cs="Koodak"/>
+        </w:rPr>
+        <w:t xml:space="preserve"> (Timestamp) </w:t>
+      </w:r>
+      <w:r>
+        <w:rPr>
+          <w:rFonts w:cs="Koodak"/>
+          <w:rtl/>
+        </w:rPr>
+        <w:t xml:space="preserve">و هر مقدار نتیجه‌ نهایی در </w:t>
+      </w:r>
+      <w:r>
+        <w:rPr>
+          <w:rFonts w:cs="Koodak"/>
+        </w:rPr>
+        <w:t xml:space="preserve">Debugger </w:t>
+      </w:r>
+      <w:r>
+        <w:rPr>
+          <w:rFonts w:cs="Koodak"/>
+          <w:rtl/>
+        </w:rPr>
+        <w:t>نوشته می‌شود</w:t>
+      </w:r>
+      <w:r>
+        <w:rPr>
+          <w:rFonts w:cs="Koodak"/>
+        </w:rPr>
+        <w:t xml:space="preserve"> (Subscribe).</w:t>
+      </w:r>
+    </w:p>
+    <w:p>
+      <w:pPr>
+        <w:bidi/>
+        <w:jc w:val="both"/>
+        <w:rPr>
+          <w:rFonts w:cs="Koodak"/>
+        </w:rPr>
+      </w:pPr>
+      <w:r>
+        <w:rPr>
+          <w:rFonts w:cs="Koodak"/>
+          <w:rtl/>
+        </w:rPr>
+        <w:t xml:space="preserve">نگران نباشید اگر عملگرهایی مانند </w:t>
+      </w:r>
+      <w:r>
+        <w:rPr>
+          <w:rFonts w:cs="Koodak"/>
+        </w:rPr>
+        <w:t xml:space="preserve">Interval </w:t>
+      </w:r>
+      <w:r>
+        <w:rPr>
+          <w:rFonts w:cs="Koodak"/>
+          <w:rtl/>
+        </w:rPr>
+        <w:t xml:space="preserve">برایتان ناآشنا هستند؛ این‌ها در قسمت‌های بعدی کتاب توضیح داده خواهند شد. فعلاً فقط به یاد داشته باشید که این یک </w:t>
+      </w:r>
+      <w:r>
+        <w:rPr>
+          <w:rFonts w:cs="Koodak"/>
+          <w:b/>
+          <w:bCs/>
+          <w:rtl/>
+        </w:rPr>
+        <w:t>پرس‌وجوی</w:t>
+      </w:r>
+      <w:r>
+        <w:rPr>
+          <w:rFonts w:cs="Koodak"/>
+          <w:b/>
+          <w:bCs/>
+        </w:rPr>
+        <w:t xml:space="preserve"> LINQ</w:t>
+      </w:r>
+      <w:r>
+        <w:rPr>
+          <w:rFonts w:cs="Koodak"/>
+        </w:rPr>
+        <w:t xml:space="preserve"> </w:t>
+      </w:r>
+      <w:r>
+        <w:rPr>
+          <w:rFonts w:cs="Koodak"/>
+          <w:rtl/>
+        </w:rPr>
+        <w:t>است که بسیار شبیه به پرس‌وجوهای</w:t>
+      </w:r>
+      <w:r>
+        <w:rPr>
+          <w:rFonts w:cs="Koodak"/>
+        </w:rPr>
+        <w:t xml:space="preserve"> LINQ </w:t>
+      </w:r>
+      <w:r>
+        <w:rPr>
+          <w:rFonts w:cs="Koodak"/>
+          <w:rtl/>
+        </w:rPr>
+        <w:t>ای است که با آن‌ها آشنایی دارید. تفاوت اصلی این است که</w:t>
+      </w:r>
+      <w:r>
+        <w:rPr>
+          <w:rFonts w:cs="Koodak"/>
+        </w:rPr>
+        <w:t xml:space="preserve"> LINQ to Objects </w:t>
+      </w:r>
+      <w:r>
+        <w:rPr>
+          <w:rFonts w:cs="Koodak"/>
+          <w:rtl/>
+        </w:rPr>
+        <w:t>و</w:t>
+      </w:r>
+      <w:r>
+        <w:rPr>
+          <w:rFonts w:cs="Koodak"/>
+        </w:rPr>
+        <w:t xml:space="preserve"> LINQ to Entities </w:t>
+      </w:r>
+      <w:r>
+        <w:rPr>
+          <w:rFonts w:cs="Koodak"/>
+          <w:rtl/>
+        </w:rPr>
+        <w:t>از مدل "کشش</w:t>
+      </w:r>
+      <w:r>
+        <w:rPr>
+          <w:rFonts w:cs="Koodak"/>
+        </w:rPr>
+        <w:t xml:space="preserve">" (pull) </w:t>
+      </w:r>
+      <w:r>
+        <w:rPr>
+          <w:rFonts w:cs="Koodak"/>
+          <w:rtl/>
+        </w:rPr>
+        <w:t>استفاده می‌کنند، در حالی که</w:t>
+      </w:r>
+      <w:r>
+        <w:rPr>
+          <w:rFonts w:cs="Koodak"/>
+        </w:rPr>
+        <w:t xml:space="preserve"> LINQ </w:t>
+      </w:r>
+      <w:r>
+        <w:rPr>
+          <w:rFonts w:cs="Koodak"/>
+          <w:rtl/>
+        </w:rPr>
+        <w:t>برای رویدادها</w:t>
+      </w:r>
+      <w:r>
+        <w:rPr>
+          <w:rFonts w:cs="Koodak"/>
+        </w:rPr>
+        <w:t xml:space="preserve"> (</w:t>
+      </w:r>
+      <w:proofErr w:type="spellStart"/>
+      <w:r>
+        <w:rPr>
+          <w:rFonts w:cs="Koodak"/>
+        </w:rPr>
+        <w:t>System.Reactive</w:t>
+      </w:r>
+      <w:proofErr w:type="spellEnd"/>
+      <w:r>
+        <w:rPr>
+          <w:rFonts w:cs="Koodak"/>
+        </w:rPr>
+        <w:t xml:space="preserve">) </w:t>
+      </w:r>
+      <w:r>
+        <w:rPr>
+          <w:rFonts w:cs="Koodak"/>
+          <w:rtl/>
+        </w:rPr>
+        <w:t>از مدل "فشار</w:t>
+      </w:r>
+      <w:r>
+        <w:rPr>
+          <w:rFonts w:cs="Koodak"/>
+        </w:rPr>
+        <w:t xml:space="preserve">" (push) </w:t>
+      </w:r>
+      <w:r>
+        <w:rPr>
+          <w:rFonts w:cs="Koodak"/>
+          <w:rtl/>
+        </w:rPr>
+        <w:t>استفاده می‌کند، یعنی رویدادها به‌طور خودکار از میان پرس‌وجوها عبور می‌کنند</w:t>
+      </w:r>
+      <w:r>
+        <w:rPr>
+          <w:rFonts w:cs="Koodak"/>
+        </w:rPr>
+        <w:t>.</w:t>
+      </w:r>
+    </w:p>
+    <w:p>
+      <w:pPr>
+        <w:bidi/>
+        <w:jc w:val="both"/>
+        <w:rPr>
+          <w:rFonts w:cs="Koodak"/>
+        </w:rPr>
+      </w:pPr>
+      <w:r>
+        <w:rPr>
+          <w:rFonts w:cs="Koodak"/>
+          <w:rtl/>
+        </w:rPr>
+        <w:t xml:space="preserve">تعریف یک جریان قابل مشاهده از </w:t>
+      </w:r>
+      <w:r>
+        <w:rPr>
+          <w:rFonts w:cs="Koodak"/>
+          <w:b/>
+          <w:bCs/>
+          <w:rtl/>
+        </w:rPr>
+        <w:t>اشتراک‌های آن</w:t>
+      </w:r>
+      <w:r>
+        <w:rPr>
+          <w:rFonts w:cs="Koodak"/>
+          <w:rtl/>
+        </w:rPr>
+        <w:t xml:space="preserve"> مستقل است. مثال قبلی را می‌توان به صورت زیر بازنویسی کرد</w:t>
+      </w:r>
+      <w:r>
+        <w:rPr>
+          <w:rFonts w:cs="Koodak"/>
+        </w:rPr>
+        <w:t>:</w:t>
+      </w:r>
+    </w:p>
+    <w:p>
+      <w:pPr>
+        <w:bidi/>
+        <w:jc w:val="both"/>
+        <w:rPr>
+          <w:rFonts w:cs="Koodak"/>
+        </w:rPr>
+      </w:pPr>
+    </w:p>
+    <w:p>
+      <w:pPr>
+        <w:bidi/>
+        <w:jc w:val="both"/>
+        <w:rPr>
+          <w:rFonts w:cs="Koodak"/>
+        </w:rPr>
+      </w:pPr>
+    </w:p>
+    <w:p>
+      <w:pPr>
+        <w:bidi/>
+        <w:jc w:val="both"/>
+        <w:rPr>
+          <w:rFonts w:cs="Koodak"/>
+        </w:rPr>
+      </w:pPr>
+    </w:p>
+    <w:p>
+      <w:pPr>
+        <w:bidi/>
+        <w:jc w:val="both"/>
+        <w:rPr>
+          <w:rFonts w:cs="Koodak"/>
+        </w:rPr>
+      </w:pPr>
+    </w:p>
+    <w:p>
+      <w:pPr>
+        <w:bidi/>
+        <w:jc w:val="both"/>
+        <w:rPr>
+          <w:rFonts w:cs="Koodak"/>
+        </w:rPr>
+      </w:pPr>
+    </w:p>
+    <w:p>
+      <w:pPr>
+        <w:rPr>
+          <w:rFonts w:cs="Koodak"/>
+        </w:rPr>
+      </w:pPr>
+      <w:proofErr w:type="spellStart"/>
+      <w:r>
+        <w:rPr>
+          <w:rFonts w:cs="Koodak"/>
+        </w:rPr>
+        <w:lastRenderedPageBreak/>
+        <w:t>IObservable</w:t>
+      </w:r>
+      <w:proofErr w:type="spellEnd"/>
+      <w:r>
+        <w:rPr>
+          <w:rFonts w:cs="Koodak"/>
+        </w:rPr>
+        <w:t>&lt;</w:t>
+      </w:r>
+      <w:proofErr w:type="spellStart"/>
+      <w:r>
+        <w:rPr>
+          <w:rFonts w:cs="Koodak"/>
+        </w:rPr>
+        <w:t>DateTimeOffset</w:t>
+      </w:r>
+      <w:proofErr w:type="spellEnd"/>
+      <w:r>
+        <w:rPr>
+          <w:rFonts w:cs="Koodak"/>
+        </w:rPr>
+        <w:t>&gt; timestamps =</w:t>
+      </w:r>
+    </w:p>
+    <w:p>
+      <w:pPr>
+        <w:rPr>
+          <w:rFonts w:cs="Koodak"/>
+        </w:rPr>
+      </w:pPr>
+      <w:r>
+        <w:rPr>
+          <w:rFonts w:cs="Koodak"/>
+        </w:rPr>
+        <w:t xml:space="preserve"> </w:t>
+      </w:r>
+      <w:proofErr w:type="spellStart"/>
+      <w:r>
+        <w:rPr>
+          <w:rFonts w:cs="Koodak"/>
+        </w:rPr>
+        <w:t>Observable.Interval</w:t>
+      </w:r>
+      <w:proofErr w:type="spellEnd"/>
+      <w:r>
+        <w:rPr>
+          <w:rFonts w:cs="Koodak"/>
+        </w:rPr>
+        <w:t>(</w:t>
+      </w:r>
+      <w:proofErr w:type="spellStart"/>
+      <w:r>
+        <w:rPr>
+          <w:rFonts w:cs="Koodak"/>
+        </w:rPr>
+        <w:t>TimeSpan.FromSeconds</w:t>
+      </w:r>
+      <w:proofErr w:type="spellEnd"/>
+      <w:r>
+        <w:rPr>
+          <w:rFonts w:cs="Koodak"/>
+        </w:rPr>
+        <w:t>(1))</w:t>
+      </w:r>
+    </w:p>
+    <w:p>
+      <w:pPr>
+        <w:rPr>
+          <w:rFonts w:cs="Koodak"/>
+        </w:rPr>
+      </w:pPr>
+      <w:r>
+        <w:rPr>
+          <w:rFonts w:cs="Koodak"/>
+        </w:rPr>
+        <w:t xml:space="preserve"> </w:t>
+      </w:r>
+      <w:proofErr w:type="gramStart"/>
+      <w:r>
+        <w:rPr>
+          <w:rFonts w:cs="Koodak"/>
+        </w:rPr>
+        <w:t>.Timestamp</w:t>
+      </w:r>
+      <w:proofErr w:type="gramEnd"/>
+      <w:r>
+        <w:rPr>
+          <w:rFonts w:cs="Koodak"/>
+        </w:rPr>
+        <w:t>()</w:t>
+      </w:r>
+    </w:p>
+    <w:p>
+      <w:pPr>
+        <w:rPr>
+          <w:rFonts w:cs="Koodak"/>
+        </w:rPr>
+      </w:pPr>
+      <w:r>
+        <w:rPr>
+          <w:rFonts w:cs="Koodak"/>
+        </w:rPr>
+        <w:t xml:space="preserve"> </w:t>
+      </w:r>
+      <w:proofErr w:type="gramStart"/>
+      <w:r>
+        <w:rPr>
+          <w:rFonts w:cs="Koodak"/>
+        </w:rPr>
+        <w:t>.Where</w:t>
+      </w:r>
+      <w:proofErr w:type="gramEnd"/>
+      <w:r>
+        <w:rPr>
+          <w:rFonts w:cs="Koodak"/>
+        </w:rPr>
+        <w:t xml:space="preserve">(x =&gt; </w:t>
+      </w:r>
+      <w:proofErr w:type="spellStart"/>
+      <w:r>
+        <w:rPr>
+          <w:rFonts w:cs="Koodak"/>
+        </w:rPr>
+        <w:t>x.Value</w:t>
+      </w:r>
+      <w:proofErr w:type="spellEnd"/>
+      <w:r>
+        <w:rPr>
+          <w:rFonts w:cs="Koodak"/>
+        </w:rPr>
+        <w:t xml:space="preserve"> % 2 == 0)</w:t>
+      </w:r>
+    </w:p>
+    <w:p>
+      <w:pPr>
+        <w:rPr>
+          <w:rFonts w:cs="Koodak"/>
+        </w:rPr>
+      </w:pPr>
+      <w:r>
+        <w:rPr>
+          <w:rFonts w:cs="Koodak"/>
+        </w:rPr>
+        <w:t xml:space="preserve"> </w:t>
+      </w:r>
+      <w:proofErr w:type="gramStart"/>
+      <w:r>
+        <w:rPr>
+          <w:rFonts w:cs="Koodak"/>
+        </w:rPr>
+        <w:t>.Select</w:t>
+      </w:r>
+      <w:proofErr w:type="gramEnd"/>
+      <w:r>
+        <w:rPr>
+          <w:rFonts w:cs="Koodak"/>
+        </w:rPr>
+        <w:t xml:space="preserve">(x =&gt; </w:t>
+      </w:r>
+      <w:proofErr w:type="spellStart"/>
+      <w:r>
+        <w:rPr>
+          <w:rFonts w:cs="Koodak"/>
+        </w:rPr>
+        <w:t>x.Timestamp</w:t>
+      </w:r>
+      <w:proofErr w:type="spellEnd"/>
+      <w:r>
+        <w:rPr>
+          <w:rFonts w:cs="Koodak"/>
+        </w:rPr>
+        <w:t>);</w:t>
+      </w:r>
+    </w:p>
+    <w:p>
+      <w:pPr>
+        <w:rPr>
+          <w:rFonts w:cs="Koodak"/>
+          <w:rtl/>
+        </w:rPr>
+      </w:pPr>
+    </w:p>
+    <w:p>
+      <w:pPr>
+        <w:jc w:val="both"/>
+        <w:rPr>
+          <w:rFonts w:cs="Koodak"/>
+        </w:rPr>
+      </w:pPr>
+      <w:proofErr w:type="spellStart"/>
+      <w:proofErr w:type="gramStart"/>
+      <w:r>
+        <w:rPr>
+          <w:rFonts w:cs="Koodak"/>
+        </w:rPr>
+        <w:t>timestamps.Subscribe</w:t>
+      </w:r>
+      <w:proofErr w:type="spellEnd"/>
+      <w:proofErr w:type="gramEnd"/>
+      <w:r>
+        <w:rPr>
+          <w:rFonts w:cs="Koodak"/>
+        </w:rPr>
+        <w:t xml:space="preserve">(x =&gt; </w:t>
+      </w:r>
+      <w:proofErr w:type="spellStart"/>
+      <w:r>
+        <w:rPr>
+          <w:rFonts w:cs="Koodak"/>
+        </w:rPr>
+        <w:t>Trace.WriteLine</w:t>
+      </w:r>
+      <w:proofErr w:type="spellEnd"/>
+      <w:r>
+        <w:rPr>
+          <w:rFonts w:cs="Koodak"/>
+        </w:rPr>
+        <w:t>(x))</w:t>
+      </w:r>
+      <w:r>
+        <w:rPr>
+          <w:rFonts w:cs="Koodak"/>
+          <w:rtl/>
+        </w:rPr>
+        <w:t>;</w:t>
+      </w:r>
+    </w:p>
+    <w:p>
+      <w:pPr>
+        <w:bidi/>
+        <w:jc w:val="both"/>
+        <w:rPr>
+          <w:rFonts w:cs="Koodak"/>
+        </w:rPr>
+      </w:pPr>
+    </w:p>
+    <w:p>
+      <w:pPr>
+        <w:bidi/>
+        <w:rPr>
+          <w:rFonts w:cs="Koodak"/>
+        </w:rPr>
+      </w:pPr>
+    </w:p>
+    <w:p>
+      <w:pPr>
+        <w:bidi/>
+        <w:jc w:val="both"/>
+        <w:rPr>
+          <w:rFonts w:cs="Koodak"/>
+        </w:rPr>
+      </w:pPr>
+      <w:r>
+        <w:rPr>
+          <w:rFonts w:cs="Koodak"/>
+          <w:rtl/>
+        </w:rPr>
+        <w:t xml:space="preserve">این معمول است که یک نوع، جریان‌های قابل مشاهده را تعریف کرده و آن‌ها را به عنوان منبعی از نوع </w:t>
+      </w:r>
+      <w:proofErr w:type="spellStart"/>
+      <w:r>
+        <w:rPr>
+          <w:rFonts w:cs="Koodak"/>
+        </w:rPr>
+        <w:t>IObservable</w:t>
+      </w:r>
+      <w:proofErr w:type="spellEnd"/>
+      <w:r>
+        <w:rPr>
+          <w:rFonts w:cs="Koodak"/>
+        </w:rPr>
+        <w:t>&lt;</w:t>
+      </w:r>
+      <w:proofErr w:type="spellStart"/>
+      <w:r>
+        <w:rPr>
+          <w:rFonts w:cs="Koodak"/>
+        </w:rPr>
+        <w:t>TResult</w:t>
+      </w:r>
+      <w:proofErr w:type="spellEnd"/>
+      <w:r>
+        <w:rPr>
+          <w:rFonts w:cs="Koodak"/>
+        </w:rPr>
+        <w:t>&gt;</w:t>
+      </w:r>
+      <w:r>
+        <w:rPr>
+          <w:rFonts w:cs="Koodak" w:hint="cs"/>
+          <w:rtl/>
+        </w:rPr>
+        <w:t xml:space="preserve"> در</w:t>
+      </w:r>
+      <w:r>
+        <w:rPr>
+          <w:rFonts w:cs="Koodak"/>
+          <w:rtl/>
+        </w:rPr>
+        <w:t xml:space="preserve"> دسترس قرار دهد. سایر انواع می‌توانند به این جریان‌ها </w:t>
+      </w:r>
+      <w:r>
+        <w:rPr>
+          <w:rFonts w:cs="Koodak"/>
+          <w:b/>
+          <w:bCs/>
+          <w:rtl/>
+        </w:rPr>
+        <w:t>اشتراک</w:t>
+      </w:r>
+      <w:r>
+        <w:rPr>
+          <w:rFonts w:cs="Koodak"/>
+          <w:rtl/>
+        </w:rPr>
+        <w:t xml:space="preserve"> کنند یا آن‌ها را با عملگرهای دیگر ترکیب کرده و یک جریان قابل مشاهده دیگر ایجاد کنند</w:t>
+      </w:r>
+      <w:r>
+        <w:rPr>
+          <w:rFonts w:cs="Koodak"/>
+        </w:rPr>
+        <w:t>.</w:t>
+      </w:r>
+    </w:p>
+    <w:p>
+      <w:pPr>
+        <w:bidi/>
+        <w:jc w:val="both"/>
+        <w:rPr>
+          <w:rFonts w:cs="Koodak"/>
+        </w:rPr>
+      </w:pPr>
+      <w:r>
+        <w:rPr>
+          <w:rFonts w:cs="Koodak"/>
+          <w:rtl/>
+        </w:rPr>
+        <w:t xml:space="preserve">یک </w:t>
+      </w:r>
+      <w:r>
+        <w:rPr>
+          <w:rFonts w:cs="Koodak"/>
+          <w:b/>
+          <w:bCs/>
+          <w:rtl/>
+        </w:rPr>
+        <w:t>اشتراک</w:t>
+      </w:r>
+      <w:r>
+        <w:rPr>
+          <w:rFonts w:cs="Koodak"/>
+          <w:b/>
+          <w:bCs/>
+        </w:rPr>
+        <w:t xml:space="preserve"> Rx</w:t>
+      </w:r>
+      <w:r>
+        <w:rPr>
+          <w:rFonts w:cs="Koodak"/>
+        </w:rPr>
+        <w:t xml:space="preserve"> </w:t>
+      </w:r>
+      <w:r>
+        <w:rPr>
+          <w:rFonts w:cs="Koodak"/>
+          <w:rtl/>
+        </w:rPr>
+        <w:t xml:space="preserve">نیز یک منبع است. عملگرهای </w:t>
+      </w:r>
+      <w:r>
+        <w:rPr>
+          <w:rFonts w:cs="Koodak"/>
+        </w:rPr>
+        <w:t>Subscribe</w:t>
+      </w:r>
+      <w:r>
+        <w:rPr>
+          <w:rFonts w:cs="Koodak" w:hint="cs"/>
+          <w:rtl/>
+        </w:rPr>
+        <w:t xml:space="preserve"> </w:t>
+      </w:r>
+      <w:r>
+        <w:rPr>
+          <w:rFonts w:cs="Koodak"/>
+        </w:rPr>
+        <w:t xml:space="preserve"> </w:t>
+      </w:r>
+      <w:r>
+        <w:rPr>
+          <w:rFonts w:cs="Koodak"/>
+          <w:rtl/>
+        </w:rPr>
+        <w:t xml:space="preserve">یک </w:t>
+      </w:r>
+      <w:proofErr w:type="spellStart"/>
+      <w:r>
+        <w:rPr>
+          <w:rFonts w:cs="Koodak"/>
+        </w:rPr>
+        <w:t>IDisposable</w:t>
+      </w:r>
+      <w:proofErr w:type="spellEnd"/>
+      <w:r>
+        <w:rPr>
+          <w:rFonts w:cs="Koodak" w:hint="cs"/>
+          <w:rtl/>
+        </w:rPr>
+        <w:t xml:space="preserve"> </w:t>
+      </w:r>
+      <w:r>
+        <w:rPr>
+          <w:rFonts w:cs="Koodak"/>
+        </w:rPr>
+        <w:t xml:space="preserve"> </w:t>
+      </w:r>
+      <w:r>
+        <w:rPr>
+          <w:rFonts w:cs="Koodak"/>
+          <w:rtl/>
+        </w:rPr>
+        <w:t>بازمی‌گردانند که نمایانگر اشتراک است. زمانی که کد شما کار خود را با یک جریان قابل مشاهده به پایان رساند، باید اشتراک خود را حذف کند</w:t>
+      </w:r>
+      <w:r>
+        <w:rPr>
+          <w:rFonts w:cs="Koodak"/>
+        </w:rPr>
+        <w:t>.</w:t>
+      </w:r>
+    </w:p>
+    <w:p>
+      <w:pPr>
+        <w:bidi/>
+        <w:jc w:val="both"/>
+        <w:rPr>
+          <w:rFonts w:cs="Koodak"/>
+          <w:rtl/>
+        </w:rPr>
+      </w:pPr>
+      <w:r>
+        <w:rPr>
+          <w:rFonts w:cs="Koodak"/>
+          <w:rtl/>
+        </w:rPr>
+        <w:t xml:space="preserve">اشتراک‌ها در جریان‌های </w:t>
+      </w:r>
+      <w:r>
+        <w:rPr>
+          <w:rFonts w:cs="Koodak"/>
+          <w:b/>
+          <w:bCs/>
+          <w:rtl/>
+        </w:rPr>
+        <w:t>گرم</w:t>
+      </w:r>
+      <w:r>
+        <w:rPr>
+          <w:rFonts w:cs="Koodak"/>
+          <w:rtl/>
+        </w:rPr>
+        <w:t xml:space="preserve"> </w:t>
+      </w:r>
+      <w:r>
+        <w:rPr>
+          <w:rFonts w:cs="Koodak"/>
+        </w:rPr>
+        <w:t>(hot)</w:t>
+      </w:r>
+      <w:r>
+        <w:rPr>
+          <w:rFonts w:cs="Koodak" w:hint="cs"/>
+          <w:rtl/>
+        </w:rPr>
+        <w:t xml:space="preserve"> </w:t>
+      </w:r>
+      <w:r>
+        <w:rPr>
+          <w:rFonts w:cs="Koodak"/>
+        </w:rPr>
+        <w:t xml:space="preserve"> </w:t>
+      </w:r>
+      <w:r>
+        <w:rPr>
+          <w:rFonts w:cs="Koodak"/>
+          <w:rtl/>
+        </w:rPr>
+        <w:t xml:space="preserve">و </w:t>
+      </w:r>
+      <w:r>
+        <w:rPr>
+          <w:rFonts w:cs="Koodak"/>
+          <w:b/>
+          <w:bCs/>
+          <w:rtl/>
+        </w:rPr>
+        <w:t>سرد</w:t>
+      </w:r>
+      <w:r>
+        <w:rPr>
+          <w:rFonts w:cs="Koodak"/>
+          <w:rtl/>
+        </w:rPr>
+        <w:t xml:space="preserve"> </w:t>
+      </w:r>
+      <w:r>
+        <w:rPr>
+          <w:rFonts w:cs="Koodak"/>
+        </w:rPr>
+        <w:t>(cold)</w:t>
+      </w:r>
+      <w:r>
+        <w:rPr>
+          <w:rFonts w:cs="Koodak" w:hint="cs"/>
+          <w:rtl/>
+        </w:rPr>
+        <w:t xml:space="preserve"> </w:t>
+      </w:r>
+      <w:r>
+        <w:rPr>
+          <w:rFonts w:cs="Koodak"/>
+        </w:rPr>
+        <w:t xml:space="preserve"> </w:t>
+      </w:r>
+      <w:r>
+        <w:rPr>
+          <w:rFonts w:cs="Koodak"/>
+          <w:rtl/>
+        </w:rPr>
+        <w:t xml:space="preserve">متفاوت عمل می‌کنند. یک جریان </w:t>
+      </w:r>
+      <w:r>
+        <w:rPr>
+          <w:rFonts w:cs="Koodak"/>
+          <w:b/>
+          <w:bCs/>
+          <w:rtl/>
+        </w:rPr>
+        <w:t>گرم</w:t>
+      </w:r>
+      <w:r>
+        <w:rPr>
+          <w:rFonts w:cs="Koodak"/>
+          <w:rtl/>
+        </w:rPr>
+        <w:t xml:space="preserve">، یک جریان رویداد است که همیشه در حال وقوع است و اگر هنگام وقوع رویدادها مشترکی نباشد، آن رویدادها از دست می‌روند. به‌عنوان مثال، حرکت ماوس یک جریان گرم است. یک جریان </w:t>
+      </w:r>
+      <w:r>
+        <w:rPr>
+          <w:rFonts w:cs="Koodak"/>
+          <w:b/>
+          <w:bCs/>
+          <w:rtl/>
+        </w:rPr>
+        <w:t>سرد</w:t>
+      </w:r>
+      <w:r>
+        <w:rPr>
+          <w:rFonts w:cs="Koodak"/>
+          <w:rtl/>
+        </w:rPr>
+        <w:t>، جریانی است که همیشه رویدادهای ورودی ندارد. یک جریان سرد در پاسخ به اشتراک، دنباله‌ای از رویدادها را آغاز می‌کند. برای مثال، دانلود</w:t>
+      </w:r>
+      <w:r>
+        <w:rPr>
+          <w:rFonts w:cs="Koodak"/>
+        </w:rPr>
+        <w:t xml:space="preserve"> HTTP </w:t>
+      </w:r>
+      <w:r>
+        <w:rPr>
+          <w:rFonts w:cs="Koodak"/>
+          <w:rtl/>
+        </w:rPr>
+        <w:t>یک جریان سرد است؛ اشتراک باعث ارسال درخواست</w:t>
+      </w:r>
+      <w:r>
+        <w:rPr>
+          <w:rFonts w:cs="Koodak"/>
+        </w:rPr>
+        <w:t xml:space="preserve"> HTTP </w:t>
+      </w:r>
+      <w:r>
+        <w:rPr>
+          <w:rFonts w:cs="Koodak"/>
           <w:rtl/>
         </w:rPr>
         <w:t>می‌شود</w:t>
@@ -49444,6 +52831,772 @@
         </w:rPr>
         <w:t>.</w:t>
       </w:r>
+    </w:p>
+    <w:p>
+      <w:pPr>
+        <w:bidi/>
+        <w:jc w:val="both"/>
+        <w:rPr>
+          <w:rFonts w:cs="Koodak"/>
+          <w:rtl/>
+        </w:rPr>
+      </w:pPr>
+    </w:p>
+    <w:p>
+      <w:pPr>
+        <w:bidi/>
+        <w:jc w:val="both"/>
+        <w:rPr>
+          <w:rFonts w:cs="Koodak"/>
+          <w:rtl/>
+        </w:rPr>
+      </w:pPr>
+    </w:p>
+    <w:p>
+      <w:pPr>
+        <w:bidi/>
+        <w:jc w:val="both"/>
+        <w:rPr>
+          <w:rFonts w:cs="Koodak"/>
+          <w:rtl/>
+        </w:rPr>
+      </w:pPr>
+    </w:p>
+    <w:p>
+      <w:pPr>
+        <w:bidi/>
+        <w:jc w:val="both"/>
+        <w:rPr>
+          <w:rFonts w:cs="Koodak"/>
+          <w:rtl/>
+        </w:rPr>
+      </w:pPr>
+    </w:p>
+    <w:p>
+      <w:pPr>
+        <w:bidi/>
+        <w:jc w:val="both"/>
+        <w:rPr>
+          <w:rFonts w:cs="Koodak"/>
+          <w:rtl/>
+        </w:rPr>
+      </w:pPr>
+    </w:p>
+    <w:p>
+      <w:pPr>
+        <w:bidi/>
+        <w:jc w:val="both"/>
+        <w:rPr>
+          <w:rFonts w:cs="Koodak"/>
+          <w:rtl/>
+        </w:rPr>
+      </w:pPr>
+      <w:r>
+        <w:rPr>
+          <w:rFonts w:cs="Koodak"/>
+          <w:rtl/>
+        </w:rPr>
+        <w:lastRenderedPageBreak/>
+        <w:t xml:space="preserve">عملگر </w:t>
+      </w:r>
+      <w:r>
+        <w:rPr>
+          <w:rFonts w:cs="Koodak"/>
+        </w:rPr>
+        <w:t>Subscribe</w:t>
+      </w:r>
+      <w:r>
+        <w:rPr>
+          <w:rFonts w:cs="Koodak" w:hint="cs"/>
+          <w:rtl/>
+        </w:rPr>
+        <w:t xml:space="preserve"> </w:t>
+      </w:r>
+      <w:r>
+        <w:rPr>
+          <w:rFonts w:cs="Koodak"/>
+        </w:rPr>
+        <w:t xml:space="preserve"> </w:t>
+      </w:r>
+      <w:r>
+        <w:rPr>
+          <w:rFonts w:cs="Koodak"/>
+          <w:rtl/>
+        </w:rPr>
+        <w:t>همیشه باید یک پارامتر برای مدیریت خطا نیز داشته باشد. مثال‌های قبلی این نکته را رعایت نکرده‌اند؛ مثال زیر نمونه بهتری است که به درستی در صورت وقوع خطا در جریان قابل مشاهده</w:t>
+      </w:r>
+      <w:r>
+        <w:rPr>
+          <w:rFonts w:cs="Koodak" w:hint="cs"/>
+          <w:rtl/>
+        </w:rPr>
+        <w:t xml:space="preserve"> </w:t>
+      </w:r>
+      <w:r>
+        <w:rPr>
+          <w:rFonts w:cs="Koodak"/>
+        </w:rPr>
+        <w:t xml:space="preserve"> (observable)</w:t>
+      </w:r>
+      <w:r>
+        <w:rPr>
+          <w:rFonts w:cs="Koodak"/>
+          <w:rtl/>
+        </w:rPr>
+        <w:t>، واکنش نشان می‌دهد</w:t>
+      </w:r>
+      <w:r>
+        <w:rPr>
+          <w:rFonts w:cs="Koodak"/>
+        </w:rPr>
+        <w:t>:</w:t>
+      </w:r>
+    </w:p>
+    <w:p>
+      <w:pPr>
+        <w:rPr>
+          <w:rFonts w:cs="Koodak"/>
+        </w:rPr>
+      </w:pPr>
+      <w:proofErr w:type="spellStart"/>
+      <w:r>
+        <w:rPr>
+          <w:rFonts w:cs="Koodak"/>
+        </w:rPr>
+        <w:t>Observable.Interval</w:t>
+      </w:r>
+      <w:proofErr w:type="spellEnd"/>
+      <w:r>
+        <w:rPr>
+          <w:rFonts w:cs="Koodak"/>
+        </w:rPr>
+        <w:t>(</w:t>
+      </w:r>
+      <w:proofErr w:type="spellStart"/>
+      <w:r>
+        <w:rPr>
+          <w:rFonts w:cs="Koodak"/>
+        </w:rPr>
+        <w:t>TimeSpan.FromSeconds</w:t>
+      </w:r>
+      <w:proofErr w:type="spellEnd"/>
+      <w:r>
+        <w:rPr>
+          <w:rFonts w:cs="Koodak"/>
+        </w:rPr>
+        <w:t>(1))</w:t>
+      </w:r>
+    </w:p>
+    <w:p>
+      <w:pPr>
+        <w:rPr>
+          <w:rFonts w:cs="Koodak"/>
+        </w:rPr>
+      </w:pPr>
+      <w:r>
+        <w:rPr>
+          <w:rFonts w:cs="Koodak"/>
+        </w:rPr>
+        <w:t xml:space="preserve">    </w:t>
+      </w:r>
+      <w:proofErr w:type="gramStart"/>
+      <w:r>
+        <w:rPr>
+          <w:rFonts w:cs="Koodak"/>
+        </w:rPr>
+        <w:t>.Timestamp</w:t>
+      </w:r>
+      <w:proofErr w:type="gramEnd"/>
+      <w:r>
+        <w:rPr>
+          <w:rFonts w:cs="Koodak"/>
+        </w:rPr>
+        <w:t>()</w:t>
+      </w:r>
+    </w:p>
+    <w:p>
+      <w:pPr>
+        <w:rPr>
+          <w:rFonts w:cs="Koodak"/>
+        </w:rPr>
+      </w:pPr>
+      <w:r>
+        <w:rPr>
+          <w:rFonts w:cs="Koodak"/>
+        </w:rPr>
+        <w:t xml:space="preserve">    </w:t>
+      </w:r>
+      <w:proofErr w:type="gramStart"/>
+      <w:r>
+        <w:rPr>
+          <w:rFonts w:cs="Koodak"/>
+        </w:rPr>
+        <w:t>.Where</w:t>
+      </w:r>
+      <w:proofErr w:type="gramEnd"/>
+      <w:r>
+        <w:rPr>
+          <w:rFonts w:cs="Koodak"/>
+        </w:rPr>
+        <w:t xml:space="preserve">(x =&gt; </w:t>
+      </w:r>
+      <w:proofErr w:type="spellStart"/>
+      <w:r>
+        <w:rPr>
+          <w:rFonts w:cs="Koodak"/>
+        </w:rPr>
+        <w:t>x.Value</w:t>
+      </w:r>
+      <w:proofErr w:type="spellEnd"/>
+      <w:r>
+        <w:rPr>
+          <w:rFonts w:cs="Koodak"/>
+        </w:rPr>
+        <w:t xml:space="preserve"> % 2 == 0)</w:t>
+      </w:r>
+    </w:p>
+    <w:p>
+      <w:pPr>
+        <w:rPr>
+          <w:rFonts w:cs="Koodak"/>
+        </w:rPr>
+      </w:pPr>
+      <w:r>
+        <w:rPr>
+          <w:rFonts w:cs="Koodak"/>
+        </w:rPr>
+        <w:t xml:space="preserve">    </w:t>
+      </w:r>
+      <w:proofErr w:type="gramStart"/>
+      <w:r>
+        <w:rPr>
+          <w:rFonts w:cs="Koodak"/>
+        </w:rPr>
+        <w:t>.Select</w:t>
+      </w:r>
+      <w:proofErr w:type="gramEnd"/>
+      <w:r>
+        <w:rPr>
+          <w:rFonts w:cs="Koodak"/>
+        </w:rPr>
+        <w:t xml:space="preserve">(x =&gt; </w:t>
+      </w:r>
+      <w:proofErr w:type="spellStart"/>
+      <w:r>
+        <w:rPr>
+          <w:rFonts w:cs="Koodak"/>
+        </w:rPr>
+        <w:t>x.Timestamp</w:t>
+      </w:r>
+      <w:proofErr w:type="spellEnd"/>
+      <w:r>
+        <w:rPr>
+          <w:rFonts w:cs="Koodak"/>
+        </w:rPr>
+        <w:t>)</w:t>
+      </w:r>
+    </w:p>
+    <w:p>
+      <w:pPr>
+        <w:rPr>
+          <w:rFonts w:cs="Koodak"/>
+        </w:rPr>
+      </w:pPr>
+      <w:r>
+        <w:rPr>
+          <w:rFonts w:cs="Koodak"/>
+        </w:rPr>
+        <w:t xml:space="preserve">    </w:t>
+      </w:r>
+      <w:proofErr w:type="gramStart"/>
+      <w:r>
+        <w:rPr>
+          <w:rFonts w:cs="Koodak"/>
+        </w:rPr>
+        <w:t>.Subscribe</w:t>
+      </w:r>
+      <w:proofErr w:type="gramEnd"/>
+      <w:r>
+        <w:rPr>
+          <w:rFonts w:cs="Koodak"/>
+        </w:rPr>
+        <w:t>(</w:t>
+      </w:r>
+    </w:p>
+    <w:p>
+      <w:pPr>
+        <w:rPr>
+          <w:rFonts w:cs="Koodak"/>
+        </w:rPr>
+      </w:pPr>
+      <w:r>
+        <w:rPr>
+          <w:rFonts w:cs="Koodak"/>
+        </w:rPr>
+        <w:t xml:space="preserve">        x =&gt; </w:t>
+      </w:r>
+      <w:proofErr w:type="spellStart"/>
+      <w:r>
+        <w:rPr>
+          <w:rFonts w:cs="Koodak"/>
+        </w:rPr>
+        <w:t>Trace.WriteLine</w:t>
+      </w:r>
+      <w:proofErr w:type="spellEnd"/>
+      <w:r>
+        <w:rPr>
+          <w:rFonts w:cs="Koodak"/>
+        </w:rPr>
+        <w:t>(x),</w:t>
+      </w:r>
+    </w:p>
+    <w:p>
+      <w:pPr>
+        <w:rPr>
+          <w:rFonts w:cs="Koodak"/>
+        </w:rPr>
+      </w:pPr>
+      <w:r>
+        <w:rPr>
+          <w:rFonts w:cs="Koodak"/>
+        </w:rPr>
+        <w:t xml:space="preserve">        ex =&gt; </w:t>
+      </w:r>
+      <w:proofErr w:type="spellStart"/>
+      <w:r>
+        <w:rPr>
+          <w:rFonts w:cs="Koodak"/>
+        </w:rPr>
+        <w:t>Trace.WriteLine</w:t>
+      </w:r>
+      <w:proofErr w:type="spellEnd"/>
+      <w:r>
+        <w:rPr>
+          <w:rFonts w:cs="Koodak"/>
+        </w:rPr>
+        <w:t>(ex)</w:t>
+      </w:r>
+    </w:p>
+    <w:p>
+      <w:pPr>
+        <w:jc w:val="both"/>
+        <w:rPr>
+          <w:rFonts w:cs="Koodak"/>
+          <w:rtl/>
+        </w:rPr>
+      </w:pPr>
+      <w:r>
+        <w:rPr>
+          <w:rFonts w:cs="Koodak"/>
+          <w:rtl/>
+        </w:rPr>
+        <w:t xml:space="preserve">    );</w:t>
+      </w:r>
+    </w:p>
+    <w:p>
+      <w:pPr>
+        <w:bidi/>
+        <w:jc w:val="both"/>
+        <w:rPr>
+          <w:rFonts w:cs="Koodak"/>
+          <w:rtl/>
+        </w:rPr>
+      </w:pPr>
+    </w:p>
+    <w:p>
+      <w:pPr>
+        <w:bidi/>
+        <w:jc w:val="both"/>
+        <w:rPr>
+          <w:rFonts w:cs="Koodak"/>
+        </w:rPr>
+      </w:pPr>
+    </w:p>
+    <w:p>
+      <w:pPr>
+        <w:bidi/>
+        <w:jc w:val="both"/>
+        <w:rPr>
+          <w:rFonts w:cs="Koodak"/>
+        </w:rPr>
+      </w:pPr>
+      <w:r>
+        <w:rPr>
+          <w:rFonts w:cs="Koodak"/>
+          <w:rtl/>
+        </w:rPr>
+        <w:t xml:space="preserve">نوع </w:t>
+      </w:r>
+      <w:r>
+        <w:rPr>
+          <w:rFonts w:cs="Koodak"/>
+        </w:rPr>
+        <w:t>Subject&lt;</w:t>
+      </w:r>
+      <w:proofErr w:type="spellStart"/>
+      <w:r>
+        <w:rPr>
+          <w:rFonts w:cs="Koodak"/>
+        </w:rPr>
+        <w:t>TResult</w:t>
+      </w:r>
+      <w:proofErr w:type="spellEnd"/>
+      <w:r>
+        <w:rPr>
+          <w:rFonts w:cs="Koodak"/>
+        </w:rPr>
+        <w:t>&gt;</w:t>
+      </w:r>
+      <w:r>
+        <w:rPr>
+          <w:rFonts w:cs="Koodak" w:hint="cs"/>
+          <w:rtl/>
+        </w:rPr>
+        <w:t xml:space="preserve"> </w:t>
+      </w:r>
+      <w:r>
+        <w:rPr>
+          <w:rFonts w:cs="Koodak"/>
+        </w:rPr>
+        <w:t xml:space="preserve"> </w:t>
+      </w:r>
+      <w:r>
+        <w:rPr>
+          <w:rFonts w:cs="Koodak"/>
+          <w:rtl/>
+        </w:rPr>
+        <w:t xml:space="preserve">یکی از انواع مفیدی است که هنگام کار با </w:t>
+      </w:r>
+      <w:proofErr w:type="spellStart"/>
+      <w:r>
+        <w:rPr>
+          <w:rFonts w:cs="Koodak"/>
+        </w:rPr>
+        <w:t>System.Reactive</w:t>
+      </w:r>
+      <w:proofErr w:type="spellEnd"/>
+      <w:r>
+        <w:rPr>
+          <w:rFonts w:cs="Koodak" w:hint="cs"/>
+          <w:rtl/>
+        </w:rPr>
+        <w:t xml:space="preserve"> </w:t>
+      </w:r>
+      <w:r>
+        <w:rPr>
+          <w:rFonts w:cs="Koodak"/>
+        </w:rPr>
+        <w:t xml:space="preserve"> </w:t>
+      </w:r>
+      <w:r>
+        <w:rPr>
+          <w:rFonts w:cs="Koodak"/>
+          <w:rtl/>
+        </w:rPr>
+        <w:t>به کار می‌آید. این</w:t>
+      </w:r>
+      <w:r>
+        <w:rPr>
+          <w:rFonts w:cs="Koodak"/>
+        </w:rPr>
+        <w:t xml:space="preserve"> "Subject" </w:t>
+      </w:r>
+      <w:r>
+        <w:rPr>
+          <w:rFonts w:cs="Koodak"/>
+          <w:rtl/>
+        </w:rPr>
+        <w:t>مانند پیاده‌سازی دستی یک جریان قابل مشاهده</w:t>
+      </w:r>
+      <w:r>
+        <w:rPr>
+          <w:rFonts w:cs="Koodak"/>
+        </w:rPr>
+        <w:t xml:space="preserve"> (observable) </w:t>
+      </w:r>
+      <w:r>
+        <w:rPr>
+          <w:rFonts w:cs="Koodak"/>
+          <w:rtl/>
+        </w:rPr>
+        <w:t xml:space="preserve">عمل می‌کند. کد شما می‌تواند متدهای </w:t>
+      </w:r>
+      <w:proofErr w:type="spellStart"/>
+      <w:r>
+        <w:rPr>
+          <w:rFonts w:cs="Koodak"/>
+        </w:rPr>
+        <w:t>OnNext</w:t>
+      </w:r>
+      <w:proofErr w:type="spellEnd"/>
+      <w:r>
+        <w:rPr>
+          <w:rFonts w:cs="Koodak"/>
+          <w:rtl/>
+        </w:rPr>
+        <w:t xml:space="preserve">، </w:t>
+      </w:r>
+      <w:proofErr w:type="spellStart"/>
+      <w:r>
+        <w:rPr>
+          <w:rFonts w:cs="Koodak"/>
+        </w:rPr>
+        <w:t>OnError</w:t>
+      </w:r>
+      <w:proofErr w:type="spellEnd"/>
+      <w:r>
+        <w:rPr>
+          <w:rFonts w:cs="Koodak" w:hint="cs"/>
+          <w:rtl/>
+        </w:rPr>
+        <w:t xml:space="preserve"> </w:t>
+      </w:r>
+      <w:r>
+        <w:rPr>
+          <w:rFonts w:cs="Koodak"/>
+        </w:rPr>
+        <w:t xml:space="preserve"> </w:t>
+      </w:r>
+      <w:r>
+        <w:rPr>
+          <w:rFonts w:cs="Koodak"/>
+          <w:rtl/>
+        </w:rPr>
+        <w:t xml:space="preserve">و </w:t>
+      </w:r>
+      <w:proofErr w:type="spellStart"/>
+      <w:r>
+        <w:rPr>
+          <w:rFonts w:cs="Koodak"/>
+        </w:rPr>
+        <w:t>OnCompleted</w:t>
+      </w:r>
+      <w:proofErr w:type="spellEnd"/>
+      <w:r>
+        <w:rPr>
+          <w:rFonts w:cs="Koodak" w:hint="cs"/>
+          <w:rtl/>
+        </w:rPr>
+        <w:t xml:space="preserve"> </w:t>
+      </w:r>
+      <w:r>
+        <w:rPr>
+          <w:rFonts w:cs="Koodak"/>
+        </w:rPr>
+        <w:t xml:space="preserve"> </w:t>
+      </w:r>
+      <w:r>
+        <w:rPr>
+          <w:rFonts w:cs="Koodak"/>
+          <w:rtl/>
+        </w:rPr>
+        <w:t>را فراخوانی کند و</w:t>
+      </w:r>
+      <w:r>
+        <w:rPr>
+          <w:rFonts w:cs="Koodak"/>
+        </w:rPr>
+        <w:t xml:space="preserve"> Subject </w:t>
+      </w:r>
+      <w:r>
+        <w:rPr>
+          <w:rFonts w:cs="Koodak"/>
+          <w:rtl/>
+        </w:rPr>
+        <w:t>آن‌ها را به مشترکان</w:t>
+      </w:r>
+      <w:r>
+        <w:rPr>
+          <w:rFonts w:cs="Koodak"/>
+        </w:rPr>
+        <w:t xml:space="preserve"> (subscribers) </w:t>
+      </w:r>
+      <w:r>
+        <w:rPr>
+          <w:rFonts w:cs="Koodak"/>
+          <w:rtl/>
+        </w:rPr>
+        <w:t>خود ارسال می‌کند</w:t>
+      </w:r>
+      <w:r>
+        <w:rPr>
+          <w:rFonts w:cs="Koodak"/>
+        </w:rPr>
+        <w:t>. Subject&lt;</w:t>
+      </w:r>
+      <w:proofErr w:type="spellStart"/>
+      <w:r>
+        <w:rPr>
+          <w:rFonts w:cs="Koodak"/>
+        </w:rPr>
+        <w:t>TResult</w:t>
+      </w:r>
+      <w:proofErr w:type="spellEnd"/>
+      <w:r>
+        <w:rPr>
+          <w:rFonts w:cs="Koodak"/>
+        </w:rPr>
+        <w:t xml:space="preserve">&gt; </w:t>
+      </w:r>
+      <w:r>
+        <w:rPr>
+          <w:rFonts w:cs="Koodak"/>
+          <w:rtl/>
+        </w:rPr>
+        <w:t>برای آزمایش و بررسی عملکرد بسیار عالی است، اما در کد تولیدی باید تلاش کنید از عملگرهای</w:t>
+      </w:r>
+      <w:r>
+        <w:rPr>
+          <w:rFonts w:cs="Koodak"/>
+        </w:rPr>
+        <w:t xml:space="preserve"> (operators) </w:t>
+      </w:r>
+      <w:r>
+        <w:rPr>
+          <w:rFonts w:cs="Koodak"/>
+          <w:rtl/>
+        </w:rPr>
+        <w:t xml:space="preserve">استانداردی که در فصل </w:t>
+      </w:r>
+      <w:r>
+        <w:rPr>
+          <w:rFonts w:cs="Koodak"/>
+          <w:rtl/>
+          <w:lang w:bidi="fa-IR"/>
+        </w:rPr>
+        <w:t>۶</w:t>
+      </w:r>
+      <w:r>
+        <w:rPr>
+          <w:rFonts w:cs="Koodak"/>
+          <w:rtl/>
+        </w:rPr>
+        <w:t xml:space="preserve"> پوشش داده شده‌اند، استفاده کنید</w:t>
+      </w:r>
+      <w:r>
+        <w:rPr>
+          <w:rFonts w:cs="Koodak"/>
+        </w:rPr>
+        <w:t>.</w:t>
+      </w:r>
+    </w:p>
+    <w:p>
+      <w:pPr>
+        <w:bidi/>
+        <w:jc w:val="both"/>
+        <w:rPr>
+          <w:rFonts w:cs="Koodak"/>
+        </w:rPr>
+      </w:pPr>
+      <w:r>
+        <w:rPr>
+          <w:rFonts w:cs="Koodak"/>
+          <w:rtl/>
+        </w:rPr>
+        <w:t xml:space="preserve">تعداد زیادی از عملگرهای مفید در </w:t>
+      </w:r>
+      <w:proofErr w:type="spellStart"/>
+      <w:r>
+        <w:rPr>
+          <w:rFonts w:cs="Koodak"/>
+        </w:rPr>
+        <w:t>System.Reactive</w:t>
+      </w:r>
+      <w:proofErr w:type="spellEnd"/>
+      <w:r>
+        <w:rPr>
+          <w:rFonts w:cs="Koodak" w:hint="cs"/>
+          <w:rtl/>
+        </w:rPr>
+        <w:t xml:space="preserve"> </w:t>
+      </w:r>
+      <w:r>
+        <w:rPr>
+          <w:rFonts w:cs="Koodak"/>
+        </w:rPr>
+        <w:t xml:space="preserve"> </w:t>
+      </w:r>
+      <w:r>
+        <w:rPr>
+          <w:rFonts w:cs="Koodak"/>
+          <w:rtl/>
+        </w:rPr>
+        <w:t xml:space="preserve">وجود دارند و من فقط تعدادی از آن‌ها را در این کتاب بررسی کرده‌ام. برای اطلاعات بیشتر درباره </w:t>
+      </w:r>
+      <w:r>
+        <w:rPr>
+          <w:rFonts w:cs="Koodak" w:hint="cs"/>
+          <w:rtl/>
+        </w:rPr>
+        <w:t xml:space="preserve"> </w:t>
+      </w:r>
+      <w:proofErr w:type="spellStart"/>
+      <w:r>
+        <w:rPr>
+          <w:rFonts w:cs="Koodak"/>
+        </w:rPr>
+        <w:t>System.Reactive</w:t>
+      </w:r>
+      <w:proofErr w:type="spellEnd"/>
+      <w:r>
+        <w:rPr>
+          <w:rFonts w:cs="Koodak"/>
+          <w:rtl/>
+        </w:rPr>
+        <w:t xml:space="preserve">، کتاب آنلاین فوق‌العاده </w:t>
+      </w:r>
+      <w:r>
+        <w:rPr>
+          <w:rFonts w:cs="Koodak"/>
+          <w:b/>
+          <w:bCs/>
+        </w:rPr>
+        <w:t>Introduction to Rx</w:t>
+      </w:r>
+      <w:r>
+        <w:rPr>
+          <w:rFonts w:cs="Koodak" w:hint="cs"/>
+          <w:b/>
+          <w:bCs/>
+          <w:rtl/>
+        </w:rPr>
+        <w:t xml:space="preserve"> </w:t>
+      </w:r>
+      <w:r>
+        <w:rPr>
+          <w:rFonts w:cs="Koodak"/>
+        </w:rPr>
+        <w:t xml:space="preserve"> </w:t>
+      </w:r>
+      <w:r>
+        <w:rPr>
+          <w:rFonts w:cs="Koodak"/>
+          <w:rtl/>
+        </w:rPr>
+        <w:t>را پیشنهاد می‌کنم</w:t>
+      </w:r>
+      <w:r>
+        <w:rPr>
+          <w:rFonts w:cs="Koodak"/>
+        </w:rPr>
+        <w:t>.</w:t>
+      </w:r>
+    </w:p>
+    <w:p>
+      <w:pPr>
+        <w:bidi/>
+        <w:rPr>
+          <w:rFonts w:cs="Koodak"/>
+        </w:rPr>
+      </w:pPr>
+    </w:p>
+    <w:p>
+      <w:pPr>
+        <w:bidi/>
+        <w:rPr>
+          <w:rFonts w:cs="Koodak"/>
+        </w:rPr>
+      </w:pPr>
     </w:p>
     <w:p>
       <w:pPr>

</xml_diff>